<commit_message>
Update Report of Daily Progress
Quick additions to the report focused on reference managing, not so much on the code itself.
</commit_message>
<xml_diff>
--- a/Report of daily progress.docx
+++ b/Report of daily progress.docx
@@ -236,12 +236,14 @@
         </w:rPr>
         <w:t xml:space="preserve"> rate of 0.01 after filtering, </w:t>
       </w:r>
+      <w:proofErr w:type="spellStart"/>
       <w:r>
         <w:rPr>
           <w:rFonts w:ascii="Courier New" w:hAnsi="Courier New" w:cs="Courier New"/>
         </w:rPr>
         <w:t>fit_result</w:t>
       </w:r>
+      <w:proofErr w:type="spellEnd"/>
       <w:r>
         <w:rPr>
           <w:rFonts w:ascii="Cambria Math" w:hAnsi="Cambria Math"/>
@@ -258,7 +260,21 @@
         <w:rPr>
           <w:rFonts w:ascii="Cambria Math" w:hAnsi="Cambria Math"/>
         </w:rPr>
-        <w:t xml:space="preserve"> appear at least in 3 time steps.</w:t>
+        <w:t xml:space="preserve"> appear at least in </w:t>
+      </w:r>
+      <w:proofErr w:type="gramStart"/>
+      <w:r>
+        <w:rPr>
+          <w:rFonts w:ascii="Cambria Math" w:hAnsi="Cambria Math"/>
+        </w:rPr>
+        <w:t>3 time</w:t>
+      </w:r>
+      <w:proofErr w:type="gramEnd"/>
+      <w:r>
+        <w:rPr>
+          <w:rFonts w:ascii="Cambria Math" w:hAnsi="Cambria Math"/>
+        </w:rPr>
+        <w:t xml:space="preserve"> steps.</w:t>
       </w:r>
       <w:r>
         <w:rPr>
@@ -293,7 +309,7 @@
     </w:p>
     <w:p>
       <w:pPr>
-        <w:pStyle w:val="ListParagraph"/>
+        <w:pStyle w:val="Prrafodelista"/>
         <w:numPr>
           <w:ilvl w:val="0"/>
           <w:numId w:val="1"/>
@@ -325,7 +341,7 @@
     </w:p>
     <w:p>
       <w:pPr>
-        <w:pStyle w:val="ListParagraph"/>
+        <w:pStyle w:val="Prrafodelista"/>
         <w:numPr>
           <w:ilvl w:val="0"/>
           <w:numId w:val="1"/>
@@ -599,14 +615,7 @@
         <w:rPr>
           <w:rFonts w:ascii="Cambria Math" w:hAnsi="Cambria Math"/>
         </w:rPr>
-        <w:t xml:space="preserve"> I’ve read and summarised the elementary papers on the application of neutrality models, and I’ve been able to raise some questions and get things </w:t>
-      </w:r>
-      <w:r>
-        <w:rPr>
-          <w:rFonts w:ascii="Cambria Math" w:hAnsi="Cambria Math"/>
-        </w:rPr>
-        <w:lastRenderedPageBreak/>
-        <w:t>a little bit clearer. I should carry on with this matter</w:t>
+        <w:t xml:space="preserve"> I’ve read and summarised the elementary papers on the application of neutrality models, and I’ve been able to raise some questions and get things a little bit clearer. I should carry on with this matter</w:t>
       </w:r>
       <w:r>
         <w:rPr>
@@ -658,6 +667,7 @@
           <w:sz w:val="24"/>
           <w:szCs w:val="24"/>
         </w:rPr>
+        <w:lastRenderedPageBreak/>
         <w:t>Day #2</w:t>
       </w:r>
       <w:r>
@@ -756,7 +766,7 @@
     </w:p>
     <w:tbl>
       <w:tblPr>
-        <w:tblStyle w:val="TableGrid"/>
+        <w:tblStyle w:val="Tablaconcuadrcula"/>
         <w:tblW w:w="0" w:type="auto"/>
         <w:jc w:val="center"/>
         <w:tblLook w:val="04A0" w:firstRow="1" w:lastRow="0" w:firstColumn="1" w:lastColumn="0" w:noHBand="0" w:noVBand="1"/>
@@ -1186,7 +1196,7 @@
     </w:p>
     <w:tbl>
       <w:tblPr>
-        <w:tblStyle w:val="TableGrid"/>
+        <w:tblStyle w:val="Tablaconcuadrcula"/>
         <w:tblW w:w="0" w:type="auto"/>
         <w:jc w:val="center"/>
         <w:tblLook w:val="04A0" w:firstRow="1" w:lastRow="0" w:firstColumn="1" w:lastColumn="0" w:noHBand="0" w:noVBand="1"/>
@@ -1766,7 +1776,7 @@
     </w:p>
     <w:tbl>
       <w:tblPr>
-        <w:tblStyle w:val="TableGrid"/>
+        <w:tblStyle w:val="Tablaconcuadrcula"/>
         <w:tblW w:w="0" w:type="auto"/>
         <w:jc w:val="center"/>
         <w:tblLook w:val="04A0" w:firstRow="1" w:lastRow="0" w:firstColumn="1" w:lastColumn="0" w:noHBand="0" w:noVBand="1"/>
@@ -2524,7 +2534,6 @@
         <w:rPr>
           <w:rFonts w:ascii="Cambria Math" w:hAnsi="Cambria Math"/>
         </w:rPr>
-        <w:lastRenderedPageBreak/>
         <w:t xml:space="preserve">For tomorrow, the tasks to complete are as follows: </w:t>
       </w:r>
       <w:r>
@@ -2541,12 +2550,14 @@
         </w:rPr>
         <w:t xml:space="preserve"> in </w:t>
       </w:r>
+      <w:proofErr w:type="spellStart"/>
       <w:r>
         <w:rPr>
           <w:rFonts w:ascii="Courier New" w:hAnsi="Courier New" w:cs="Courier New"/>
         </w:rPr>
         <w:t>fit_results</w:t>
       </w:r>
+      <w:proofErr w:type="spellEnd"/>
       <w:r>
         <w:rPr>
           <w:rFonts w:ascii="Cambria" w:hAnsi="Cambria" w:cs="Courier New"/>
@@ -2654,7 +2665,14 @@
         <w:rPr>
           <w:rFonts w:ascii="Cambria Math" w:hAnsi="Cambria Math" w:cs="Courier New"/>
         </w:rPr>
-        <w:t xml:space="preserve"> by Alex Bentley, Matthew Hann and Stephen Shennan. The article essentially covers the question of how efficient </w:t>
+        <w:t xml:space="preserve"> by Alex Bentley, Matthew Hann and Stephen Shennan. </w:t>
+      </w:r>
+      <w:r>
+        <w:rPr>
+          <w:rFonts w:ascii="Cambria Math" w:hAnsi="Cambria Math" w:cs="Courier New"/>
+        </w:rPr>
+        <w:lastRenderedPageBreak/>
+        <w:t xml:space="preserve">The article essentially covers the question of how efficient </w:t>
       </w:r>
       <w:r>
         <w:rPr>
@@ -2735,7 +2753,7 @@
     </w:p>
     <w:tbl>
       <w:tblPr>
-        <w:tblStyle w:val="TableGrid"/>
+        <w:tblStyle w:val="Tablaconcuadrcula"/>
         <w:tblW w:w="0" w:type="auto"/>
         <w:jc w:val="center"/>
         <w:tblLook w:val="04A0" w:firstRow="1" w:lastRow="0" w:firstColumn="1" w:lastColumn="0" w:noHBand="0" w:noVBand="1"/>
@@ -3139,7 +3157,7 @@
     </w:p>
     <w:p>
       <w:pPr>
-        <w:pStyle w:val="ListParagraph"/>
+        <w:pStyle w:val="Prrafodelista"/>
         <w:numPr>
           <w:ilvl w:val="0"/>
           <w:numId w:val="2"/>
@@ -3157,7 +3175,7 @@
     </w:p>
     <w:p>
       <w:pPr>
-        <w:pStyle w:val="ListParagraph"/>
+        <w:pStyle w:val="Prrafodelista"/>
         <w:numPr>
           <w:ilvl w:val="0"/>
           <w:numId w:val="3"/>
@@ -3189,7 +3207,7 @@
     </w:p>
     <w:p>
       <w:pPr>
-        <w:pStyle w:val="ListParagraph"/>
+        <w:pStyle w:val="Prrafodelista"/>
         <w:numPr>
           <w:ilvl w:val="0"/>
           <w:numId w:val="3"/>
@@ -3221,7 +3239,7 @@
     </w:p>
     <w:p>
       <w:pPr>
-        <w:pStyle w:val="ListParagraph"/>
+        <w:pStyle w:val="Prrafodelista"/>
         <w:numPr>
           <w:ilvl w:val="0"/>
           <w:numId w:val="3"/>
@@ -3253,7 +3271,7 @@
     </w:p>
     <w:p>
       <w:pPr>
-        <w:pStyle w:val="ListParagraph"/>
+        <w:pStyle w:val="Prrafodelista"/>
         <w:numPr>
           <w:ilvl w:val="0"/>
           <w:numId w:val="3"/>
@@ -3271,7 +3289,7 @@
     </w:p>
     <w:p>
       <w:pPr>
-        <w:pStyle w:val="ListParagraph"/>
+        <w:pStyle w:val="Prrafodelista"/>
         <w:numPr>
           <w:ilvl w:val="0"/>
           <w:numId w:val="3"/>
@@ -3624,14 +3642,7 @@
         <w:rPr>
           <w:rFonts w:ascii="Cambria Math" w:hAnsi="Cambria Math" w:cs="Courier New"/>
         </w:rPr>
-        <w:t xml:space="preserve"> to the neutral model, which shouldn’t be hard, and </w:t>
-      </w:r>
-      <w:r>
-        <w:rPr>
-          <w:rFonts w:ascii="Cambria Math" w:hAnsi="Cambria Math" w:cs="Courier New"/>
-        </w:rPr>
-        <w:lastRenderedPageBreak/>
-        <w:t>I’ve already wrote some of the code</w:t>
+        <w:t xml:space="preserve"> to the neutral model, which shouldn’t be hard, and I’ve already wrote some of the code</w:t>
       </w:r>
       <w:r>
         <w:rPr>
@@ -3736,6 +3747,7 @@
         </w:rPr>
         <w:t xml:space="preserve"> What is worth mentioning is that ~28% of the variants analysed by the test are recorded as NA, all of them scoring </w:t>
       </w:r>
+      <w:proofErr w:type="gramStart"/>
       <w:r>
         <w:rPr>
           <w:rFonts w:ascii="Cambria Math" w:hAnsi="Cambria Math" w:cs="Courier New"/>
@@ -3754,6 +3766,7 @@
         </w:rPr>
         <w:t>time</w:t>
       </w:r>
+      <w:proofErr w:type="gramEnd"/>
       <w:r>
         <w:rPr>
           <w:rFonts w:ascii="Cambria Math" w:hAnsi="Cambria Math" w:cs="Courier New"/>
@@ -3775,7 +3788,7 @@
     </w:p>
     <w:p>
       <w:pPr>
-        <w:pStyle w:val="ListParagraph"/>
+        <w:pStyle w:val="Prrafodelista"/>
         <w:numPr>
           <w:ilvl w:val="0"/>
           <w:numId w:val="4"/>
@@ -3790,6 +3803,7 @@
           <w:rFonts w:ascii="Cambria Math" w:hAnsi="Cambria Math" w:cs="Courier New"/>
           <w:highlight w:val="green"/>
         </w:rPr>
+        <w:lastRenderedPageBreak/>
         <w:t xml:space="preserve">Innovation rate (µ) could influence </w:t>
       </w:r>
       <w:r>
@@ -3811,12 +3825,44 @@
           <w:rFonts w:ascii="Cambria Math" w:hAnsi="Cambria Math" w:cs="Courier New"/>
           <w:highlight w:val="green"/>
         </w:rPr>
-        <w:t xml:space="preserve"> by the test, perhaps reducing its accuracy (mo’ variants mo’ problems?).</w:t>
+        <w:t xml:space="preserve"> by the test, perhaps reducing its accuracy (</w:t>
+      </w:r>
+      <w:proofErr w:type="spellStart"/>
+      <w:r>
+        <w:rPr>
+          <w:rFonts w:ascii="Cambria Math" w:hAnsi="Cambria Math" w:cs="Courier New"/>
+          <w:highlight w:val="green"/>
+        </w:rPr>
+        <w:t>mo</w:t>
+      </w:r>
+      <w:proofErr w:type="spellEnd"/>
+      <w:r>
+        <w:rPr>
+          <w:rFonts w:ascii="Cambria Math" w:hAnsi="Cambria Math" w:cs="Courier New"/>
+          <w:highlight w:val="green"/>
+        </w:rPr>
+        <w:t xml:space="preserve">’ variants </w:t>
+      </w:r>
+      <w:proofErr w:type="spellStart"/>
+      <w:r>
+        <w:rPr>
+          <w:rFonts w:ascii="Cambria Math" w:hAnsi="Cambria Math" w:cs="Courier New"/>
+          <w:highlight w:val="green"/>
+        </w:rPr>
+        <w:t>mo</w:t>
+      </w:r>
+      <w:proofErr w:type="spellEnd"/>
+      <w:r>
+        <w:rPr>
+          <w:rFonts w:ascii="Cambria Math" w:hAnsi="Cambria Math" w:cs="Courier New"/>
+          <w:highlight w:val="green"/>
+        </w:rPr>
+        <w:t>’ problems?).</w:t>
       </w:r>
     </w:p>
     <w:p>
       <w:pPr>
-        <w:pStyle w:val="ListParagraph"/>
+        <w:pStyle w:val="Prrafodelista"/>
         <w:numPr>
           <w:ilvl w:val="0"/>
           <w:numId w:val="4"/>
@@ -3976,6 +4022,7 @@
       <w:r>
         <w:rPr>
           <w:rFonts w:ascii="Cambria Math" w:hAnsi="Cambria Math" w:cs="Courier New"/>
+          <w:noProof/>
         </w:rPr>
         <w:drawing>
           <wp:inline distT="0" distB="0" distL="0" distR="0" wp14:anchorId="51B959A6" wp14:editId="53400612">
@@ -4029,7 +4076,6 @@
     </w:p>
     <w:p>
       <w:pPr>
-        <w:spacing w:after="120"/>
         <w:rPr>
           <w:rFonts w:ascii="Cambria Math" w:hAnsi="Cambria Math" w:cs="Courier New"/>
         </w:rPr>
@@ -4046,12 +4092,14 @@
         </w:rPr>
         <w:t xml:space="preserve">fter reevaluating the pipeline, the </w:t>
       </w:r>
+      <w:proofErr w:type="spellStart"/>
       <w:r>
         <w:rPr>
           <w:rFonts w:ascii="Courier New" w:hAnsi="Courier New" w:cs="Courier New"/>
         </w:rPr>
         <w:t>expected_neutral_count</w:t>
       </w:r>
+      <w:proofErr w:type="spellEnd"/>
       <w:r>
         <w:rPr>
           <w:rFonts w:ascii="Cambria Math" w:hAnsi="Cambria Math" w:cs="Courier New"/>
@@ -4116,14 +4164,7 @@
         <w:rPr>
           <w:rFonts w:ascii="Cambria Math" w:hAnsi="Cambria Math" w:cs="Courier New"/>
         </w:rPr>
-        <w:t xml:space="preserve"> need to </w:t>
-      </w:r>
-      <w:r>
-        <w:rPr>
-          <w:rFonts w:ascii="Cambria Math" w:hAnsi="Cambria Math" w:cs="Courier New"/>
-        </w:rPr>
-        <w:lastRenderedPageBreak/>
-        <w:t xml:space="preserve">account for any false positive (probability of rejecting the null when it is true or </w:t>
+        <w:t xml:space="preserve"> need to account for any false positive (probability of rejecting the null when it is true or </w:t>
       </w:r>
       <w:r>
         <w:rPr>
@@ -4201,7 +4242,7 @@
         <w:autoSpaceDE w:val="0"/>
         <w:autoSpaceDN w:val="0"/>
         <w:adjustRightInd w:val="0"/>
-        <w:spacing w:after="0" w:line="240" w:lineRule="auto"/>
+        <w:spacing w:after="0"/>
         <w:rPr>
           <w:rFonts w:ascii="Courier New" w:hAnsi="Courier New" w:cs="Courier New"/>
           <w:color w:val="008000"/>
@@ -4213,10 +4254,12 @@
       <w:r>
         <w:rPr>
           <w:rFonts w:ascii="Courier New" w:hAnsi="Courier New" w:cs="Courier New"/>
+          <w:noProof/>
           <w:color w:val="000000"/>
           <w:sz w:val="20"/>
           <w:szCs w:val="20"/>
         </w:rPr>
+        <w:lastRenderedPageBreak/>
         <mc:AlternateContent>
           <mc:Choice Requires="wps">
             <w:drawing>
@@ -4260,7 +4303,7 @@
                               <w:autoSpaceDE w:val="0"/>
                               <w:autoSpaceDN w:val="0"/>
                               <w:adjustRightInd w:val="0"/>
-                              <w:spacing w:after="0" w:line="240" w:lineRule="auto"/>
+                              <w:spacing w:after="0"/>
                               <w:rPr>
                                 <w:rFonts w:ascii="Courier New" w:hAnsi="Courier New" w:cs="Courier New"/>
                                 <w:color w:val="000000"/>
@@ -4285,7 +4328,7 @@
                               <w:autoSpaceDE w:val="0"/>
                               <w:autoSpaceDN w:val="0"/>
                               <w:adjustRightInd w:val="0"/>
-                              <w:spacing w:after="0" w:line="240" w:lineRule="auto"/>
+                              <w:spacing w:after="0"/>
                               <w:rPr>
                                 <w:rFonts w:ascii="Courier New" w:hAnsi="Courier New" w:cs="Courier New"/>
                                 <w:color w:val="000000"/>
@@ -4310,7 +4353,7 @@
                               <w:autoSpaceDE w:val="0"/>
                               <w:autoSpaceDN w:val="0"/>
                               <w:adjustRightInd w:val="0"/>
-                              <w:spacing w:after="0" w:line="240" w:lineRule="auto"/>
+                              <w:spacing w:after="0"/>
                               <w:rPr>
                                 <w:rFonts w:ascii="Courier New" w:hAnsi="Courier New" w:cs="Courier New"/>
                                 <w:color w:val="000000"/>
@@ -4335,7 +4378,7 @@
                               <w:autoSpaceDE w:val="0"/>
                               <w:autoSpaceDN w:val="0"/>
                               <w:adjustRightInd w:val="0"/>
-                              <w:spacing w:after="0" w:line="240" w:lineRule="auto"/>
+                              <w:spacing w:after="0"/>
                               <w:rPr>
                                 <w:rFonts w:ascii="Courier New" w:hAnsi="Courier New" w:cs="Courier New"/>
                                 <w:color w:val="000000"/>
@@ -4568,7 +4611,7 @@
                               <w:autoSpaceDE w:val="0"/>
                               <w:autoSpaceDN w:val="0"/>
                               <w:adjustRightInd w:val="0"/>
-                              <w:spacing w:after="0" w:line="240" w:lineRule="auto"/>
+                              <w:spacing w:after="0"/>
                               <w:rPr>
                                 <w:rFonts w:ascii="Courier New" w:hAnsi="Courier New" w:cs="Courier New"/>
                                 <w:color w:val="000000"/>
@@ -4583,7 +4626,7 @@
                               <w:autoSpaceDE w:val="0"/>
                               <w:autoSpaceDN w:val="0"/>
                               <w:adjustRightInd w:val="0"/>
-                              <w:spacing w:after="0" w:line="240" w:lineRule="auto"/>
+                              <w:spacing w:after="0"/>
                               <w:rPr>
                                 <w:rFonts w:ascii="Courier New" w:hAnsi="Courier New" w:cs="Courier New"/>
                                 <w:color w:val="000000"/>
@@ -4608,7 +4651,7 @@
                               <w:autoSpaceDE w:val="0"/>
                               <w:autoSpaceDN w:val="0"/>
                               <w:adjustRightInd w:val="0"/>
-                              <w:spacing w:after="0" w:line="240" w:lineRule="auto"/>
+                              <w:spacing w:after="0"/>
                               <w:rPr>
                                 <w:rFonts w:ascii="Courier New" w:hAnsi="Courier New" w:cs="Courier New"/>
                                 <w:color w:val="000000"/>
@@ -4699,7 +4742,7 @@
                               <w:autoSpaceDE w:val="0"/>
                               <w:autoSpaceDN w:val="0"/>
                               <w:adjustRightInd w:val="0"/>
-                              <w:spacing w:after="0" w:line="240" w:lineRule="auto"/>
+                              <w:spacing w:after="0"/>
                               <w:rPr>
                                 <w:rFonts w:ascii="Courier New" w:hAnsi="Courier New" w:cs="Courier New"/>
                                 <w:color w:val="000000"/>
@@ -4842,7 +4885,7 @@
                               <w:autoSpaceDE w:val="0"/>
                               <w:autoSpaceDN w:val="0"/>
                               <w:adjustRightInd w:val="0"/>
-                              <w:spacing w:after="0" w:line="240" w:lineRule="auto"/>
+                              <w:spacing w:after="0"/>
                               <w:rPr>
                                 <w:rFonts w:ascii="Courier New" w:hAnsi="Courier New" w:cs="Courier New"/>
                                 <w:color w:val="000000"/>
@@ -4857,7 +4900,7 @@
                               <w:autoSpaceDE w:val="0"/>
                               <w:autoSpaceDN w:val="0"/>
                               <w:adjustRightInd w:val="0"/>
-                              <w:spacing w:after="0" w:line="240" w:lineRule="auto"/>
+                              <w:spacing w:after="0"/>
                               <w:rPr>
                                 <w:rFonts w:ascii="Courier New" w:hAnsi="Courier New" w:cs="Courier New"/>
                                 <w:color w:val="000000"/>
@@ -4882,7 +4925,7 @@
                               <w:autoSpaceDE w:val="0"/>
                               <w:autoSpaceDN w:val="0"/>
                               <w:adjustRightInd w:val="0"/>
-                              <w:spacing w:after="0" w:line="240" w:lineRule="auto"/>
+                              <w:spacing w:after="0"/>
                               <w:rPr>
                                 <w:rFonts w:ascii="Courier New" w:hAnsi="Courier New" w:cs="Courier New"/>
                                 <w:color w:val="000000"/>
@@ -5071,7 +5114,7 @@
                               <w:autoSpaceDE w:val="0"/>
                               <w:autoSpaceDN w:val="0"/>
                               <w:adjustRightInd w:val="0"/>
-                              <w:spacing w:after="0" w:line="240" w:lineRule="auto"/>
+                              <w:spacing w:after="0"/>
                               <w:rPr>
                                 <w:rFonts w:ascii="Courier New" w:hAnsi="Courier New" w:cs="Courier New"/>
                                 <w:color w:val="000000"/>
@@ -5086,7 +5129,7 @@
                               <w:autoSpaceDE w:val="0"/>
                               <w:autoSpaceDN w:val="0"/>
                               <w:adjustRightInd w:val="0"/>
-                              <w:spacing w:after="0" w:line="240" w:lineRule="auto"/>
+                              <w:spacing w:after="0"/>
                               <w:rPr>
                                 <w:rFonts w:ascii="Courier New" w:hAnsi="Courier New" w:cs="Courier New"/>
                                 <w:color w:val="000000"/>
@@ -5111,7 +5154,7 @@
                               <w:autoSpaceDE w:val="0"/>
                               <w:autoSpaceDN w:val="0"/>
                               <w:adjustRightInd w:val="0"/>
-                              <w:spacing w:after="0" w:line="240" w:lineRule="auto"/>
+                              <w:spacing w:after="0"/>
                               <w:rPr>
                                 <w:rFonts w:ascii="Courier New" w:hAnsi="Courier New" w:cs="Courier New"/>
                                 <w:color w:val="000000"/>
@@ -5180,7 +5223,7 @@
                               <w:autoSpaceDE w:val="0"/>
                               <w:autoSpaceDN w:val="0"/>
                               <w:adjustRightInd w:val="0"/>
-                              <w:spacing w:after="0" w:line="240" w:lineRule="auto"/>
+                              <w:spacing w:after="0"/>
                               <w:rPr>
                                 <w:rFonts w:ascii="Courier New" w:hAnsi="Courier New" w:cs="Courier New"/>
                                 <w:color w:val="000000"/>
@@ -5195,7 +5238,7 @@
                               <w:autoSpaceDE w:val="0"/>
                               <w:autoSpaceDN w:val="0"/>
                               <w:adjustRightInd w:val="0"/>
-                              <w:spacing w:after="0" w:line="240" w:lineRule="auto"/>
+                              <w:spacing w:after="0"/>
                               <w:rPr>
                                 <w:rFonts w:ascii="Courier New" w:hAnsi="Courier New" w:cs="Courier New"/>
                                 <w:color w:val="000000"/>
@@ -5327,7 +5370,7 @@
                         <w:autoSpaceDE w:val="0"/>
                         <w:autoSpaceDN w:val="0"/>
                         <w:adjustRightInd w:val="0"/>
-                        <w:spacing w:after="0" w:line="240" w:lineRule="auto"/>
+                        <w:spacing w:after="0"/>
                         <w:rPr>
                           <w:rFonts w:ascii="Courier New" w:hAnsi="Courier New" w:cs="Courier New"/>
                           <w:color w:val="000000"/>
@@ -5352,7 +5395,7 @@
                         <w:autoSpaceDE w:val="0"/>
                         <w:autoSpaceDN w:val="0"/>
                         <w:adjustRightInd w:val="0"/>
-                        <w:spacing w:after="0" w:line="240" w:lineRule="auto"/>
+                        <w:spacing w:after="0"/>
                         <w:rPr>
                           <w:rFonts w:ascii="Courier New" w:hAnsi="Courier New" w:cs="Courier New"/>
                           <w:color w:val="000000"/>
@@ -5377,7 +5420,7 @@
                         <w:autoSpaceDE w:val="0"/>
                         <w:autoSpaceDN w:val="0"/>
                         <w:adjustRightInd w:val="0"/>
-                        <w:spacing w:after="0" w:line="240" w:lineRule="auto"/>
+                        <w:spacing w:after="0"/>
                         <w:rPr>
                           <w:rFonts w:ascii="Courier New" w:hAnsi="Courier New" w:cs="Courier New"/>
                           <w:color w:val="000000"/>
@@ -5402,7 +5445,7 @@
                         <w:autoSpaceDE w:val="0"/>
                         <w:autoSpaceDN w:val="0"/>
                         <w:adjustRightInd w:val="0"/>
-                        <w:spacing w:after="0" w:line="240" w:lineRule="auto"/>
+                        <w:spacing w:after="0"/>
                         <w:rPr>
                           <w:rFonts w:ascii="Courier New" w:hAnsi="Courier New" w:cs="Courier New"/>
                           <w:color w:val="000000"/>
@@ -5635,7 +5678,7 @@
                         <w:autoSpaceDE w:val="0"/>
                         <w:autoSpaceDN w:val="0"/>
                         <w:adjustRightInd w:val="0"/>
-                        <w:spacing w:after="0" w:line="240" w:lineRule="auto"/>
+                        <w:spacing w:after="0"/>
                         <w:rPr>
                           <w:rFonts w:ascii="Courier New" w:hAnsi="Courier New" w:cs="Courier New"/>
                           <w:color w:val="000000"/>
@@ -5650,7 +5693,7 @@
                         <w:autoSpaceDE w:val="0"/>
                         <w:autoSpaceDN w:val="0"/>
                         <w:adjustRightInd w:val="0"/>
-                        <w:spacing w:after="0" w:line="240" w:lineRule="auto"/>
+                        <w:spacing w:after="0"/>
                         <w:rPr>
                           <w:rFonts w:ascii="Courier New" w:hAnsi="Courier New" w:cs="Courier New"/>
                           <w:color w:val="000000"/>
@@ -5675,7 +5718,7 @@
                         <w:autoSpaceDE w:val="0"/>
                         <w:autoSpaceDN w:val="0"/>
                         <w:adjustRightInd w:val="0"/>
-                        <w:spacing w:after="0" w:line="240" w:lineRule="auto"/>
+                        <w:spacing w:after="0"/>
                         <w:rPr>
                           <w:rFonts w:ascii="Courier New" w:hAnsi="Courier New" w:cs="Courier New"/>
                           <w:color w:val="000000"/>
@@ -5766,7 +5809,7 @@
                         <w:autoSpaceDE w:val="0"/>
                         <w:autoSpaceDN w:val="0"/>
                         <w:adjustRightInd w:val="0"/>
-                        <w:spacing w:after="0" w:line="240" w:lineRule="auto"/>
+                        <w:spacing w:after="0"/>
                         <w:rPr>
                           <w:rFonts w:ascii="Courier New" w:hAnsi="Courier New" w:cs="Courier New"/>
                           <w:color w:val="000000"/>
@@ -5909,7 +5952,7 @@
                         <w:autoSpaceDE w:val="0"/>
                         <w:autoSpaceDN w:val="0"/>
                         <w:adjustRightInd w:val="0"/>
-                        <w:spacing w:after="0" w:line="240" w:lineRule="auto"/>
+                        <w:spacing w:after="0"/>
                         <w:rPr>
                           <w:rFonts w:ascii="Courier New" w:hAnsi="Courier New" w:cs="Courier New"/>
                           <w:color w:val="000000"/>
@@ -5924,7 +5967,7 @@
                         <w:autoSpaceDE w:val="0"/>
                         <w:autoSpaceDN w:val="0"/>
                         <w:adjustRightInd w:val="0"/>
-                        <w:spacing w:after="0" w:line="240" w:lineRule="auto"/>
+                        <w:spacing w:after="0"/>
                         <w:rPr>
                           <w:rFonts w:ascii="Courier New" w:hAnsi="Courier New" w:cs="Courier New"/>
                           <w:color w:val="000000"/>
@@ -5949,7 +5992,7 @@
                         <w:autoSpaceDE w:val="0"/>
                         <w:autoSpaceDN w:val="0"/>
                         <w:adjustRightInd w:val="0"/>
-                        <w:spacing w:after="0" w:line="240" w:lineRule="auto"/>
+                        <w:spacing w:after="0"/>
                         <w:rPr>
                           <w:rFonts w:ascii="Courier New" w:hAnsi="Courier New" w:cs="Courier New"/>
                           <w:color w:val="000000"/>
@@ -6138,7 +6181,7 @@
                         <w:autoSpaceDE w:val="0"/>
                         <w:autoSpaceDN w:val="0"/>
                         <w:adjustRightInd w:val="0"/>
-                        <w:spacing w:after="0" w:line="240" w:lineRule="auto"/>
+                        <w:spacing w:after="0"/>
                         <w:rPr>
                           <w:rFonts w:ascii="Courier New" w:hAnsi="Courier New" w:cs="Courier New"/>
                           <w:color w:val="000000"/>
@@ -6153,7 +6196,7 @@
                         <w:autoSpaceDE w:val="0"/>
                         <w:autoSpaceDN w:val="0"/>
                         <w:adjustRightInd w:val="0"/>
-                        <w:spacing w:after="0" w:line="240" w:lineRule="auto"/>
+                        <w:spacing w:after="0"/>
                         <w:rPr>
                           <w:rFonts w:ascii="Courier New" w:hAnsi="Courier New" w:cs="Courier New"/>
                           <w:color w:val="000000"/>
@@ -6178,7 +6221,7 @@
                         <w:autoSpaceDE w:val="0"/>
                         <w:autoSpaceDN w:val="0"/>
                         <w:adjustRightInd w:val="0"/>
-                        <w:spacing w:after="0" w:line="240" w:lineRule="auto"/>
+                        <w:spacing w:after="0"/>
                         <w:rPr>
                           <w:rFonts w:ascii="Courier New" w:hAnsi="Courier New" w:cs="Courier New"/>
                           <w:color w:val="000000"/>
@@ -6247,7 +6290,7 @@
                         <w:autoSpaceDE w:val="0"/>
                         <w:autoSpaceDN w:val="0"/>
                         <w:adjustRightInd w:val="0"/>
-                        <w:spacing w:after="0" w:line="240" w:lineRule="auto"/>
+                        <w:spacing w:after="0"/>
                         <w:rPr>
                           <w:rFonts w:ascii="Courier New" w:hAnsi="Courier New" w:cs="Courier New"/>
                           <w:color w:val="000000"/>
@@ -6262,7 +6305,7 @@
                         <w:autoSpaceDE w:val="0"/>
                         <w:autoSpaceDN w:val="0"/>
                         <w:adjustRightInd w:val="0"/>
-                        <w:spacing w:after="0" w:line="240" w:lineRule="auto"/>
+                        <w:spacing w:after="0"/>
                         <w:rPr>
                           <w:rFonts w:ascii="Courier New" w:hAnsi="Courier New" w:cs="Courier New"/>
                           <w:color w:val="000000"/>
@@ -6383,7 +6426,7 @@
         <w:autoSpaceDE w:val="0"/>
         <w:autoSpaceDN w:val="0"/>
         <w:adjustRightInd w:val="0"/>
-        <w:spacing w:after="0" w:line="240" w:lineRule="auto"/>
+        <w:spacing w:after="0"/>
         <w:rPr>
           <w:rFonts w:ascii="Courier New" w:hAnsi="Courier New" w:cs="Courier New"/>
           <w:color w:val="008000"/>
@@ -6395,6 +6438,7 @@
       <w:r>
         <w:rPr>
           <w:rFonts w:ascii="Courier New" w:hAnsi="Courier New" w:cs="Courier New"/>
+          <w:noProof/>
           <w:color w:val="000000"/>
           <w:sz w:val="20"/>
           <w:szCs w:val="20"/>
@@ -6442,7 +6486,7 @@
                               <w:autoSpaceDE w:val="0"/>
                               <w:autoSpaceDN w:val="0"/>
                               <w:adjustRightInd w:val="0"/>
-                              <w:spacing w:after="0" w:line="240" w:lineRule="auto"/>
+                              <w:spacing w:after="0"/>
                               <w:rPr>
                                 <w:rFonts w:ascii="Courier New" w:hAnsi="Courier New" w:cs="Courier New"/>
                                 <w:color w:val="000000"/>
@@ -6467,7 +6511,7 @@
                               <w:autoSpaceDE w:val="0"/>
                               <w:autoSpaceDN w:val="0"/>
                               <w:adjustRightInd w:val="0"/>
-                              <w:spacing w:after="0" w:line="240" w:lineRule="auto"/>
+                              <w:spacing w:after="0"/>
                               <w:rPr>
                                 <w:rFonts w:ascii="Courier New" w:hAnsi="Courier New" w:cs="Courier New"/>
                                 <w:color w:val="000000"/>
@@ -6492,7 +6536,7 @@
                               <w:autoSpaceDE w:val="0"/>
                               <w:autoSpaceDN w:val="0"/>
                               <w:adjustRightInd w:val="0"/>
-                              <w:spacing w:after="0" w:line="240" w:lineRule="auto"/>
+                              <w:spacing w:after="0"/>
                               <w:rPr>
                                 <w:rFonts w:ascii="Courier New" w:hAnsi="Courier New" w:cs="Courier New"/>
                                 <w:color w:val="000000"/>
@@ -6509,7 +6553,17 @@
                                 <w:szCs w:val="20"/>
                                 <w:highlight w:val="white"/>
                               </w:rPr>
-                              <w:t xml:space="preserve">  total_variants </w:t>
+                              <w:t xml:space="preserve">  </w:t>
+                            </w:r>
+                            <w:r>
+                              <w:rPr>
+                                <w:rFonts w:ascii="Courier New" w:hAnsi="Courier New" w:cs="Courier New"/>
+                                <w:color w:val="000000"/>
+                                <w:sz w:val="20"/>
+                                <w:szCs w:val="20"/>
+                                <w:highlight w:val="white"/>
+                              </w:rPr>
+                              <w:t xml:space="preserve">total_variants </w:t>
                             </w:r>
                             <w:r>
                               <w:rPr>
@@ -6583,7 +6637,7 @@
                               <w:autoSpaceDE w:val="0"/>
                               <w:autoSpaceDN w:val="0"/>
                               <w:adjustRightInd w:val="0"/>
-                              <w:spacing w:after="0" w:line="240" w:lineRule="auto"/>
+                              <w:spacing w:after="0"/>
                               <w:rPr>
                                 <w:rFonts w:ascii="Courier New" w:hAnsi="Courier New" w:cs="Courier New"/>
                                 <w:color w:val="000000"/>
@@ -6760,7 +6814,7 @@
                               <w:autoSpaceDE w:val="0"/>
                               <w:autoSpaceDN w:val="0"/>
                               <w:adjustRightInd w:val="0"/>
-                              <w:spacing w:after="0" w:line="240" w:lineRule="auto"/>
+                              <w:spacing w:after="0"/>
                               <w:rPr>
                                 <w:rFonts w:ascii="Courier New" w:hAnsi="Courier New" w:cs="Courier New"/>
                                 <w:color w:val="000000"/>
@@ -6785,7 +6839,7 @@
                               <w:autoSpaceDE w:val="0"/>
                               <w:autoSpaceDN w:val="0"/>
                               <w:adjustRightInd w:val="0"/>
-                              <w:spacing w:after="0" w:line="240" w:lineRule="auto"/>
+                              <w:spacing w:after="0"/>
                               <w:rPr>
                                 <w:rFonts w:ascii="Courier New" w:hAnsi="Courier New" w:cs="Courier New"/>
                                 <w:color w:val="000000"/>
@@ -6962,7 +7016,7 @@
                               <w:autoSpaceDE w:val="0"/>
                               <w:autoSpaceDN w:val="0"/>
                               <w:adjustRightInd w:val="0"/>
-                              <w:spacing w:after="0" w:line="240" w:lineRule="auto"/>
+                              <w:spacing w:after="0"/>
                               <w:rPr>
                                 <w:rFonts w:ascii="Courier New" w:hAnsi="Courier New" w:cs="Courier New"/>
                                 <w:color w:val="008000"/>
@@ -6987,7 +7041,7 @@
                               <w:autoSpaceDE w:val="0"/>
                               <w:autoSpaceDN w:val="0"/>
                               <w:adjustRightInd w:val="0"/>
-                              <w:spacing w:after="0" w:line="240" w:lineRule="auto"/>
+                              <w:spacing w:after="0"/>
                               <w:rPr>
                                 <w:rFonts w:ascii="Courier New" w:hAnsi="Courier New" w:cs="Courier New"/>
                                 <w:color w:val="000000"/>
@@ -7022,7 +7076,7 @@
                               <w:autoSpaceDE w:val="0"/>
                               <w:autoSpaceDN w:val="0"/>
                               <w:adjustRightInd w:val="0"/>
-                              <w:spacing w:after="0" w:line="240" w:lineRule="auto"/>
+                              <w:spacing w:after="0"/>
                               <w:rPr>
                                 <w:rFonts w:ascii="Courier New" w:hAnsi="Courier New" w:cs="Courier New"/>
                                 <w:color w:val="000000"/>
@@ -7224,7 +7278,7 @@
                         <w:autoSpaceDE w:val="0"/>
                         <w:autoSpaceDN w:val="0"/>
                         <w:adjustRightInd w:val="0"/>
-                        <w:spacing w:after="0" w:line="240" w:lineRule="auto"/>
+                        <w:spacing w:after="0"/>
                         <w:rPr>
                           <w:rFonts w:ascii="Courier New" w:hAnsi="Courier New" w:cs="Courier New"/>
                           <w:color w:val="000000"/>
@@ -7249,7 +7303,7 @@
                         <w:autoSpaceDE w:val="0"/>
                         <w:autoSpaceDN w:val="0"/>
                         <w:adjustRightInd w:val="0"/>
-                        <w:spacing w:after="0" w:line="240" w:lineRule="auto"/>
+                        <w:spacing w:after="0"/>
                         <w:rPr>
                           <w:rFonts w:ascii="Courier New" w:hAnsi="Courier New" w:cs="Courier New"/>
                           <w:color w:val="000000"/>
@@ -7274,7 +7328,7 @@
                         <w:autoSpaceDE w:val="0"/>
                         <w:autoSpaceDN w:val="0"/>
                         <w:adjustRightInd w:val="0"/>
-                        <w:spacing w:after="0" w:line="240" w:lineRule="auto"/>
+                        <w:spacing w:after="0"/>
                         <w:rPr>
                           <w:rFonts w:ascii="Courier New" w:hAnsi="Courier New" w:cs="Courier New"/>
                           <w:color w:val="000000"/>
@@ -7291,7 +7345,17 @@
                           <w:szCs w:val="20"/>
                           <w:highlight w:val="white"/>
                         </w:rPr>
-                        <w:t xml:space="preserve">  total_variants </w:t>
+                        <w:t xml:space="preserve">  </w:t>
+                      </w:r>
+                      <w:r>
+                        <w:rPr>
+                          <w:rFonts w:ascii="Courier New" w:hAnsi="Courier New" w:cs="Courier New"/>
+                          <w:color w:val="000000"/>
+                          <w:sz w:val="20"/>
+                          <w:szCs w:val="20"/>
+                          <w:highlight w:val="white"/>
+                        </w:rPr>
+                        <w:t xml:space="preserve">total_variants </w:t>
                       </w:r>
                       <w:r>
                         <w:rPr>
@@ -7365,7 +7429,7 @@
                         <w:autoSpaceDE w:val="0"/>
                         <w:autoSpaceDN w:val="0"/>
                         <w:adjustRightInd w:val="0"/>
-                        <w:spacing w:after="0" w:line="240" w:lineRule="auto"/>
+                        <w:spacing w:after="0"/>
                         <w:rPr>
                           <w:rFonts w:ascii="Courier New" w:hAnsi="Courier New" w:cs="Courier New"/>
                           <w:color w:val="000000"/>
@@ -7542,7 +7606,7 @@
                         <w:autoSpaceDE w:val="0"/>
                         <w:autoSpaceDN w:val="0"/>
                         <w:adjustRightInd w:val="0"/>
-                        <w:spacing w:after="0" w:line="240" w:lineRule="auto"/>
+                        <w:spacing w:after="0"/>
                         <w:rPr>
                           <w:rFonts w:ascii="Courier New" w:hAnsi="Courier New" w:cs="Courier New"/>
                           <w:color w:val="000000"/>
@@ -7567,7 +7631,7 @@
                         <w:autoSpaceDE w:val="0"/>
                         <w:autoSpaceDN w:val="0"/>
                         <w:adjustRightInd w:val="0"/>
-                        <w:spacing w:after="0" w:line="240" w:lineRule="auto"/>
+                        <w:spacing w:after="0"/>
                         <w:rPr>
                           <w:rFonts w:ascii="Courier New" w:hAnsi="Courier New" w:cs="Courier New"/>
                           <w:color w:val="000000"/>
@@ -7744,7 +7808,7 @@
                         <w:autoSpaceDE w:val="0"/>
                         <w:autoSpaceDN w:val="0"/>
                         <w:adjustRightInd w:val="0"/>
-                        <w:spacing w:after="0" w:line="240" w:lineRule="auto"/>
+                        <w:spacing w:after="0"/>
                         <w:rPr>
                           <w:rFonts w:ascii="Courier New" w:hAnsi="Courier New" w:cs="Courier New"/>
                           <w:color w:val="008000"/>
@@ -7769,7 +7833,7 @@
                         <w:autoSpaceDE w:val="0"/>
                         <w:autoSpaceDN w:val="0"/>
                         <w:adjustRightInd w:val="0"/>
-                        <w:spacing w:after="0" w:line="240" w:lineRule="auto"/>
+                        <w:spacing w:after="0"/>
                         <w:rPr>
                           <w:rFonts w:ascii="Courier New" w:hAnsi="Courier New" w:cs="Courier New"/>
                           <w:color w:val="000000"/>
@@ -7804,7 +7868,7 @@
                         <w:autoSpaceDE w:val="0"/>
                         <w:autoSpaceDN w:val="0"/>
                         <w:adjustRightInd w:val="0"/>
-                        <w:spacing w:after="0" w:line="240" w:lineRule="auto"/>
+                        <w:spacing w:after="0"/>
                         <w:rPr>
                           <w:rFonts w:ascii="Courier New" w:hAnsi="Courier New" w:cs="Courier New"/>
                           <w:color w:val="000000"/>
@@ -7999,7 +8063,7 @@
         <w:autoSpaceDE w:val="0"/>
         <w:autoSpaceDN w:val="0"/>
         <w:adjustRightInd w:val="0"/>
-        <w:spacing w:after="0" w:line="240" w:lineRule="auto"/>
+        <w:spacing w:after="0"/>
         <w:rPr>
           <w:rFonts w:ascii="Courier New" w:hAnsi="Courier New" w:cs="Courier New"/>
           <w:color w:val="008000"/>
@@ -8014,7 +8078,6 @@
         <w:autoSpaceDE w:val="0"/>
         <w:autoSpaceDN w:val="0"/>
         <w:adjustRightInd w:val="0"/>
-        <w:spacing w:after="120" w:line="240" w:lineRule="auto"/>
         <w:rPr>
           <w:rFonts w:ascii="Cambria Math" w:hAnsi="Cambria Math" w:cs="Courier New"/>
         </w:rPr>
@@ -8105,7 +8168,6 @@
         <w:autoSpaceDE w:val="0"/>
         <w:autoSpaceDN w:val="0"/>
         <w:adjustRightInd w:val="0"/>
-        <w:spacing w:after="120" w:line="240" w:lineRule="auto"/>
         <w:ind w:left="1416" w:hanging="1416"/>
         <w:jc w:val="center"/>
         <w:rPr>
@@ -8117,6 +8179,7 @@
       <w:r>
         <w:rPr>
           <w:rFonts w:ascii="Cambria Math" w:hAnsi="Cambria Math" w:cs="Courier New"/>
+          <w:noProof/>
         </w:rPr>
         <w:drawing>
           <wp:inline distT="0" distB="0" distL="0" distR="0" wp14:anchorId="5479D7AD" wp14:editId="224F1571">
@@ -8173,7 +8236,6 @@
         <w:autoSpaceDE w:val="0"/>
         <w:autoSpaceDN w:val="0"/>
         <w:adjustRightInd w:val="0"/>
-        <w:spacing w:after="120" w:line="240" w:lineRule="auto"/>
         <w:rPr>
           <w:rFonts w:ascii="Cambria Math" w:hAnsi="Cambria Math" w:cs="Courier New"/>
           <w:szCs w:val="20"/>
@@ -8186,39 +8248,39 @@
           <w:szCs w:val="20"/>
           <w:highlight w:val="white"/>
         </w:rPr>
+        <w:t xml:space="preserve">The distribution looks more logical than before, </w:t>
+      </w:r>
+      <w:r>
+        <w:rPr>
+          <w:rFonts w:ascii="Cambria Math" w:hAnsi="Cambria Math" w:cs="Courier New"/>
+          <w:szCs w:val="20"/>
+          <w:highlight w:val="white"/>
+        </w:rPr>
+        <w:t xml:space="preserve">and we lack values beyond 100%. </w:t>
+      </w:r>
+      <w:r>
+        <w:rPr>
+          <w:rFonts w:ascii="Cambria Math" w:hAnsi="Cambria Math" w:cs="Courier New"/>
+          <w:szCs w:val="20"/>
+          <w:highlight w:val="white"/>
+        </w:rPr>
+        <w:t xml:space="preserve">With 1,000 runs we don’t have </w:t>
+      </w:r>
+      <w:r>
+        <w:rPr>
+          <w:rFonts w:ascii="Cambria Math" w:hAnsi="Cambria Math" w:cs="Courier New"/>
+          <w:szCs w:val="20"/>
+          <w:highlight w:val="white"/>
+        </w:rPr>
+        <w:t xml:space="preserve">a single run in which the test has detected more than 95%, however, we can </w:t>
+      </w:r>
+      <w:r>
+        <w:rPr>
+          <w:rFonts w:ascii="Cambria Math" w:hAnsi="Cambria Math" w:cs="Courier New"/>
+          <w:szCs w:val="20"/>
+          <w:highlight w:val="white"/>
+        </w:rPr>
         <w:lastRenderedPageBreak/>
-        <w:t xml:space="preserve">The distribution looks more logical than before, </w:t>
-      </w:r>
-      <w:r>
-        <w:rPr>
-          <w:rFonts w:ascii="Cambria Math" w:hAnsi="Cambria Math" w:cs="Courier New"/>
-          <w:szCs w:val="20"/>
-          <w:highlight w:val="white"/>
-        </w:rPr>
-        <w:t xml:space="preserve">and we lack values beyond 100%. </w:t>
-      </w:r>
-      <w:r>
-        <w:rPr>
-          <w:rFonts w:ascii="Cambria Math" w:hAnsi="Cambria Math" w:cs="Courier New"/>
-          <w:szCs w:val="20"/>
-          <w:highlight w:val="white"/>
-        </w:rPr>
-        <w:t xml:space="preserve">With 1,000 runs we don’t have </w:t>
-      </w:r>
-      <w:r>
-        <w:rPr>
-          <w:rFonts w:ascii="Cambria Math" w:hAnsi="Cambria Math" w:cs="Courier New"/>
-          <w:szCs w:val="20"/>
-          <w:highlight w:val="white"/>
-        </w:rPr>
-        <w:t xml:space="preserve">a single run in which the test has detected more than 95%, however, we can </w:t>
-      </w:r>
-      <w:r>
-        <w:rPr>
-          <w:rFonts w:ascii="Cambria Math" w:hAnsi="Cambria Math" w:cs="Courier New"/>
-          <w:szCs w:val="20"/>
-          <w:highlight w:val="white"/>
-        </w:rPr>
         <w:t>propose</w:t>
       </w:r>
       <w:r>
@@ -8251,7 +8313,6 @@
         <w:autoSpaceDE w:val="0"/>
         <w:autoSpaceDN w:val="0"/>
         <w:adjustRightInd w:val="0"/>
-        <w:spacing w:after="120" w:line="240" w:lineRule="auto"/>
         <w:rPr>
           <w:rFonts w:ascii="Cambria Math" w:hAnsi="Cambria Math" w:cs="Courier New"/>
           <w:szCs w:val="20"/>
@@ -8272,7 +8333,25 @@
           <w:szCs w:val="20"/>
           <w:highlight w:val="white"/>
         </w:rPr>
-        <w:t xml:space="preserve">most of them again related to &lt;5 time steps; perhaps the </w:t>
+        <w:t>most of them again related to &lt;</w:t>
+      </w:r>
+      <w:proofErr w:type="gramStart"/>
+      <w:r>
+        <w:rPr>
+          <w:rFonts w:ascii="Cambria Math" w:hAnsi="Cambria Math" w:cs="Courier New"/>
+          <w:szCs w:val="20"/>
+          <w:highlight w:val="white"/>
+        </w:rPr>
+        <w:t>5 time</w:t>
+      </w:r>
+      <w:proofErr w:type="gramEnd"/>
+      <w:r>
+        <w:rPr>
+          <w:rFonts w:ascii="Cambria Math" w:hAnsi="Cambria Math" w:cs="Courier New"/>
+          <w:szCs w:val="20"/>
+          <w:highlight w:val="white"/>
+        </w:rPr>
+        <w:t xml:space="preserve"> steps; perhaps the </w:t>
       </w:r>
       <w:r>
         <w:rPr>
@@ -8300,6 +8379,7 @@
         </w:rPr>
         <w:t xml:space="preserve"> </w:t>
       </w:r>
+      <w:proofErr w:type="gramStart"/>
       <w:r>
         <w:rPr>
           <w:rFonts w:ascii="Cambria Math" w:hAnsi="Cambria Math" w:cs="Courier New"/>
@@ -8308,6 +8388,7 @@
         </w:rPr>
         <w:t>In regard to</w:t>
       </w:r>
+      <w:proofErr w:type="gramEnd"/>
       <w:r>
         <w:rPr>
           <w:rFonts w:ascii="Cambria Math" w:hAnsi="Cambria Math" w:cs="Courier New"/>
@@ -8356,7 +8437,6 @@
         <w:autoSpaceDE w:val="0"/>
         <w:autoSpaceDN w:val="0"/>
         <w:adjustRightInd w:val="0"/>
-        <w:spacing w:after="120" w:line="240" w:lineRule="auto"/>
         <w:rPr>
           <w:rFonts w:ascii="Cambria Math" w:hAnsi="Cambria Math" w:cs="Courier New"/>
           <w:sz w:val="24"/>
@@ -8379,7 +8459,6 @@
         <w:autoSpaceDE w:val="0"/>
         <w:autoSpaceDN w:val="0"/>
         <w:adjustRightInd w:val="0"/>
-        <w:spacing w:after="120" w:line="240" w:lineRule="auto"/>
         <w:rPr>
           <w:rFonts w:ascii="Cambria Math" w:hAnsi="Cambria Math" w:cs="Courier New"/>
           <w:szCs w:val="20"/>
@@ -8758,7 +8837,6 @@
         <w:autoSpaceDE w:val="0"/>
         <w:autoSpaceDN w:val="0"/>
         <w:adjustRightInd w:val="0"/>
-        <w:spacing w:after="120" w:line="240" w:lineRule="auto"/>
         <w:rPr>
           <w:rFonts w:ascii="Cambria Math" w:hAnsi="Cambria Math" w:cs="Courier New"/>
           <w:szCs w:val="20"/>
@@ -8795,7 +8873,25 @@
           <w:szCs w:val="20"/>
           <w:highlight w:val="white"/>
         </w:rPr>
-        <w:t xml:space="preserve"> has been made: </w:t>
+        <w:t xml:space="preserve"> has been </w:t>
+      </w:r>
+      <w:proofErr w:type="gramStart"/>
+      <w:r>
+        <w:rPr>
+          <w:rFonts w:ascii="Cambria Math" w:hAnsi="Cambria Math" w:cs="Courier New"/>
+          <w:szCs w:val="20"/>
+          <w:highlight w:val="white"/>
+        </w:rPr>
+        <w:t>made:</w:t>
+      </w:r>
+      <w:proofErr w:type="gramEnd"/>
+      <w:r>
+        <w:rPr>
+          <w:rFonts w:ascii="Cambria Math" w:hAnsi="Cambria Math" w:cs="Courier New"/>
+          <w:szCs w:val="20"/>
+          <w:highlight w:val="white"/>
+        </w:rPr>
+        <w:t xml:space="preserve"> </w:t>
       </w:r>
       <w:r>
         <w:rPr>
@@ -8853,7 +8949,6 @@
         <w:autoSpaceDE w:val="0"/>
         <w:autoSpaceDN w:val="0"/>
         <w:adjustRightInd w:val="0"/>
-        <w:spacing w:after="120" w:line="240" w:lineRule="auto"/>
         <w:rPr>
           <w:rFonts w:ascii="Cambria Math" w:hAnsi="Cambria Math" w:cs="Courier New"/>
           <w:sz w:val="24"/>
@@ -8876,7 +8971,6 @@
         <w:autoSpaceDE w:val="0"/>
         <w:autoSpaceDN w:val="0"/>
         <w:adjustRightInd w:val="0"/>
-        <w:spacing w:after="120" w:line="240" w:lineRule="auto"/>
         <w:rPr>
           <w:rFonts w:ascii="Cambria Math" w:hAnsi="Cambria Math" w:cs="Courier New"/>
           <w:szCs w:val="20"/>
@@ -8981,7 +9075,6 @@
         <w:autoSpaceDE w:val="0"/>
         <w:autoSpaceDN w:val="0"/>
         <w:adjustRightInd w:val="0"/>
-        <w:spacing w:after="120" w:line="240" w:lineRule="auto"/>
         <w:rPr>
           <w:rFonts w:ascii="Cambria Math" w:hAnsi="Cambria Math" w:cs="Courier New"/>
           <w:szCs w:val="20"/>
@@ -8994,7 +9087,6 @@
         <w:autoSpaceDE w:val="0"/>
         <w:autoSpaceDN w:val="0"/>
         <w:adjustRightInd w:val="0"/>
-        <w:spacing w:after="120" w:line="240" w:lineRule="auto"/>
         <w:rPr>
           <w:rFonts w:ascii="Cambria Math" w:hAnsi="Cambria Math" w:cs="Courier New"/>
           <w:b/>
@@ -9019,7 +9111,6 @@
         <w:autoSpaceDE w:val="0"/>
         <w:autoSpaceDN w:val="0"/>
         <w:adjustRightInd w:val="0"/>
-        <w:spacing w:after="120" w:line="240" w:lineRule="auto"/>
         <w:rPr>
           <w:rFonts w:ascii="Cambria Math" w:hAnsi="Cambria Math" w:cs="Courier New"/>
           <w:szCs w:val="20"/>
@@ -9056,7 +9147,6 @@
         <w:autoSpaceDE w:val="0"/>
         <w:autoSpaceDN w:val="0"/>
         <w:adjustRightInd w:val="0"/>
-        <w:spacing w:after="120" w:line="240" w:lineRule="auto"/>
         <w:rPr>
           <w:rFonts w:ascii="Cambria Math" w:hAnsi="Cambria Math" w:cs="Courier New"/>
           <w:szCs w:val="20"/>
@@ -9066,6 +9156,7 @@
       <w:r>
         <w:rPr>
           <w:rFonts w:ascii="Cambria Math" w:hAnsi="Cambria Math" w:cs="Courier New"/>
+          <w:noProof/>
           <w:szCs w:val="20"/>
           <w:highlight w:val="white"/>
         </w:rPr>
@@ -9112,7 +9203,7 @@
                               <w:autoSpaceDE w:val="0"/>
                               <w:autoSpaceDN w:val="0"/>
                               <w:adjustRightInd w:val="0"/>
-                              <w:spacing w:after="0" w:line="240" w:lineRule="auto"/>
+                              <w:spacing w:after="0"/>
                               <w:jc w:val="left"/>
                               <w:rPr>
                                 <w:rFonts w:ascii="Courier New" w:hAnsi="Courier New" w:cs="Courier New"/>
@@ -9138,7 +9229,7 @@
                               <w:autoSpaceDE w:val="0"/>
                               <w:autoSpaceDN w:val="0"/>
                               <w:adjustRightInd w:val="0"/>
-                              <w:spacing w:after="0" w:line="240" w:lineRule="auto"/>
+                              <w:spacing w:after="0"/>
                               <w:jc w:val="left"/>
                               <w:rPr>
                                 <w:rFonts w:ascii="Courier New" w:hAnsi="Courier New" w:cs="Courier New"/>
@@ -9156,7 +9247,17 @@
                                 <w:szCs w:val="20"/>
                                 <w:highlight w:val="white"/>
                               </w:rPr>
-                              <w:t xml:space="preserve">  averaged_rows </w:t>
+                              <w:t xml:space="preserve">  </w:t>
+                            </w:r>
+                            <w:r>
+                              <w:rPr>
+                                <w:rFonts w:ascii="Courier New" w:hAnsi="Courier New" w:cs="Courier New"/>
+                                <w:color w:val="000000"/>
+                                <w:sz w:val="20"/>
+                                <w:szCs w:val="20"/>
+                                <w:highlight w:val="white"/>
+                              </w:rPr>
+                              <w:t xml:space="preserve">averaged_rows </w:t>
                             </w:r>
                             <w:r>
                               <w:rPr>
@@ -9252,7 +9353,7 @@
                               <w:autoSpaceDE w:val="0"/>
                               <w:autoSpaceDN w:val="0"/>
                               <w:adjustRightInd w:val="0"/>
-                              <w:spacing w:after="0" w:line="240" w:lineRule="auto"/>
+                              <w:spacing w:after="0"/>
                               <w:jc w:val="left"/>
                               <w:rPr>
                                 <w:rFonts w:ascii="Courier New" w:hAnsi="Courier New" w:cs="Courier New"/>
@@ -9460,7 +9561,7 @@
                               <w:autoSpaceDE w:val="0"/>
                               <w:autoSpaceDN w:val="0"/>
                               <w:adjustRightInd w:val="0"/>
-                              <w:spacing w:after="0" w:line="240" w:lineRule="auto"/>
+                              <w:spacing w:after="0"/>
                               <w:jc w:val="left"/>
                               <w:rPr>
                                 <w:rFonts w:ascii="Courier New" w:hAnsi="Courier New" w:cs="Courier New"/>
@@ -9618,7 +9719,7 @@
                               <w:autoSpaceDE w:val="0"/>
                               <w:autoSpaceDN w:val="0"/>
                               <w:adjustRightInd w:val="0"/>
-                              <w:spacing w:after="0" w:line="240" w:lineRule="auto"/>
+                              <w:spacing w:after="0"/>
                               <w:jc w:val="left"/>
                               <w:rPr>
                                 <w:rFonts w:ascii="Courier New" w:hAnsi="Courier New" w:cs="Courier New"/>
@@ -9836,7 +9937,7 @@
                               <w:autoSpaceDE w:val="0"/>
                               <w:autoSpaceDN w:val="0"/>
                               <w:adjustRightInd w:val="0"/>
-                              <w:spacing w:after="0" w:line="240" w:lineRule="auto"/>
+                              <w:spacing w:after="0"/>
                               <w:jc w:val="left"/>
                               <w:rPr>
                                 <w:rFonts w:ascii="Courier New" w:hAnsi="Courier New" w:cs="Courier New"/>
@@ -9936,7 +10037,7 @@
                               <w:autoSpaceDE w:val="0"/>
                               <w:autoSpaceDN w:val="0"/>
                               <w:adjustRightInd w:val="0"/>
-                              <w:spacing w:after="0" w:line="240" w:lineRule="auto"/>
+                              <w:spacing w:after="0"/>
                               <w:jc w:val="left"/>
                               <w:rPr>
                                 <w:rFonts w:ascii="Courier New" w:hAnsi="Courier New" w:cs="Courier New"/>
@@ -10306,7 +10407,7 @@
                         <w:autoSpaceDE w:val="0"/>
                         <w:autoSpaceDN w:val="0"/>
                         <w:adjustRightInd w:val="0"/>
-                        <w:spacing w:after="0" w:line="240" w:lineRule="auto"/>
+                        <w:spacing w:after="0"/>
                         <w:jc w:val="left"/>
                         <w:rPr>
                           <w:rFonts w:ascii="Courier New" w:hAnsi="Courier New" w:cs="Courier New"/>
@@ -10332,7 +10433,7 @@
                         <w:autoSpaceDE w:val="0"/>
                         <w:autoSpaceDN w:val="0"/>
                         <w:adjustRightInd w:val="0"/>
-                        <w:spacing w:after="0" w:line="240" w:lineRule="auto"/>
+                        <w:spacing w:after="0"/>
                         <w:jc w:val="left"/>
                         <w:rPr>
                           <w:rFonts w:ascii="Courier New" w:hAnsi="Courier New" w:cs="Courier New"/>
@@ -10350,7 +10451,17 @@
                           <w:szCs w:val="20"/>
                           <w:highlight w:val="white"/>
                         </w:rPr>
-                        <w:t xml:space="preserve">  averaged_rows </w:t>
+                        <w:t xml:space="preserve">  </w:t>
+                      </w:r>
+                      <w:r>
+                        <w:rPr>
+                          <w:rFonts w:ascii="Courier New" w:hAnsi="Courier New" w:cs="Courier New"/>
+                          <w:color w:val="000000"/>
+                          <w:sz w:val="20"/>
+                          <w:szCs w:val="20"/>
+                          <w:highlight w:val="white"/>
+                        </w:rPr>
+                        <w:t xml:space="preserve">averaged_rows </w:t>
                       </w:r>
                       <w:r>
                         <w:rPr>
@@ -10446,7 +10557,7 @@
                         <w:autoSpaceDE w:val="0"/>
                         <w:autoSpaceDN w:val="0"/>
                         <w:adjustRightInd w:val="0"/>
-                        <w:spacing w:after="0" w:line="240" w:lineRule="auto"/>
+                        <w:spacing w:after="0"/>
                         <w:jc w:val="left"/>
                         <w:rPr>
                           <w:rFonts w:ascii="Courier New" w:hAnsi="Courier New" w:cs="Courier New"/>
@@ -10654,7 +10765,7 @@
                         <w:autoSpaceDE w:val="0"/>
                         <w:autoSpaceDN w:val="0"/>
                         <w:adjustRightInd w:val="0"/>
-                        <w:spacing w:after="0" w:line="240" w:lineRule="auto"/>
+                        <w:spacing w:after="0"/>
                         <w:jc w:val="left"/>
                         <w:rPr>
                           <w:rFonts w:ascii="Courier New" w:hAnsi="Courier New" w:cs="Courier New"/>
@@ -10812,7 +10923,7 @@
                         <w:autoSpaceDE w:val="0"/>
                         <w:autoSpaceDN w:val="0"/>
                         <w:adjustRightInd w:val="0"/>
-                        <w:spacing w:after="0" w:line="240" w:lineRule="auto"/>
+                        <w:spacing w:after="0"/>
                         <w:jc w:val="left"/>
                         <w:rPr>
                           <w:rFonts w:ascii="Courier New" w:hAnsi="Courier New" w:cs="Courier New"/>
@@ -11030,7 +11141,7 @@
                         <w:autoSpaceDE w:val="0"/>
                         <w:autoSpaceDN w:val="0"/>
                         <w:adjustRightInd w:val="0"/>
-                        <w:spacing w:after="0" w:line="240" w:lineRule="auto"/>
+                        <w:spacing w:after="0"/>
                         <w:jc w:val="left"/>
                         <w:rPr>
                           <w:rFonts w:ascii="Courier New" w:hAnsi="Courier New" w:cs="Courier New"/>
@@ -11130,7 +11241,7 @@
                         <w:autoSpaceDE w:val="0"/>
                         <w:autoSpaceDN w:val="0"/>
                         <w:adjustRightInd w:val="0"/>
-                        <w:spacing w:after="0" w:line="240" w:lineRule="auto"/>
+                        <w:spacing w:after="0"/>
                         <w:jc w:val="left"/>
                         <w:rPr>
                           <w:rFonts w:ascii="Courier New" w:hAnsi="Courier New" w:cs="Courier New"/>
@@ -11493,7 +11604,6 @@
         <w:autoSpaceDE w:val="0"/>
         <w:autoSpaceDN w:val="0"/>
         <w:adjustRightInd w:val="0"/>
-        <w:spacing w:after="120" w:line="240" w:lineRule="auto"/>
         <w:rPr>
           <w:rFonts w:ascii="Cambria Math" w:hAnsi="Cambria Math" w:cs="Courier New"/>
           <w:szCs w:val="20"/>
@@ -11586,7 +11696,6 @@
         <w:autoSpaceDE w:val="0"/>
         <w:autoSpaceDN w:val="0"/>
         <w:adjustRightInd w:val="0"/>
-        <w:spacing w:after="120" w:line="240" w:lineRule="auto"/>
         <w:rPr>
           <w:rFonts w:ascii="Cambria Math" w:hAnsi="Cambria Math" w:cs="Courier New"/>
           <w:szCs w:val="20"/>
@@ -11752,7 +11861,6 @@
         <w:autoSpaceDE w:val="0"/>
         <w:autoSpaceDN w:val="0"/>
         <w:adjustRightInd w:val="0"/>
-        <w:spacing w:after="120" w:line="240" w:lineRule="auto"/>
         <w:rPr>
           <w:rFonts w:ascii="Cambria Math" w:hAnsi="Cambria Math" w:cs="Courier New"/>
           <w:szCs w:val="20"/>
@@ -11789,7 +11897,6 @@
         <w:autoSpaceDE w:val="0"/>
         <w:autoSpaceDN w:val="0"/>
         <w:adjustRightInd w:val="0"/>
-        <w:spacing w:after="120" w:line="240" w:lineRule="auto"/>
         <w:ind w:left="1416" w:hanging="1416"/>
         <w:rPr>
           <w:rFonts w:ascii="Cambria Math" w:hAnsi="Cambria Math" w:cs="Courier New"/>
@@ -11856,7 +11963,6 @@
         <w:autoSpaceDE w:val="0"/>
         <w:autoSpaceDN w:val="0"/>
         <w:adjustRightInd w:val="0"/>
-        <w:spacing w:after="120" w:line="240" w:lineRule="auto"/>
         <w:rPr>
           <w:rFonts w:ascii="Cambria Math" w:hAnsi="Cambria Math" w:cs="Courier New"/>
           <w:szCs w:val="20"/>
@@ -11941,7 +12047,6 @@
         <w:autoSpaceDE w:val="0"/>
         <w:autoSpaceDN w:val="0"/>
         <w:adjustRightInd w:val="0"/>
-        <w:spacing w:after="120" w:line="240" w:lineRule="auto"/>
         <w:rPr>
           <w:rFonts w:ascii="Cambria Math" w:hAnsi="Cambria Math" w:cs="Courier New"/>
           <w:szCs w:val="20"/>
@@ -11954,7 +12059,6 @@
         <w:autoSpaceDE w:val="0"/>
         <w:autoSpaceDN w:val="0"/>
         <w:adjustRightInd w:val="0"/>
-        <w:spacing w:after="120" w:line="240" w:lineRule="auto"/>
         <w:rPr>
           <w:rFonts w:ascii="Cambria Math" w:hAnsi="Cambria Math" w:cs="Courier New"/>
           <w:szCs w:val="20"/>
@@ -11967,7 +12071,6 @@
         <w:autoSpaceDE w:val="0"/>
         <w:autoSpaceDN w:val="0"/>
         <w:adjustRightInd w:val="0"/>
-        <w:spacing w:after="120" w:line="240" w:lineRule="auto"/>
         <w:rPr>
           <w:rFonts w:ascii="Cambria Math" w:hAnsi="Cambria Math" w:cs="Courier New"/>
           <w:szCs w:val="20"/>
@@ -11995,7 +12098,7 @@
     </w:p>
     <w:p>
       <w:pPr>
-        <w:pStyle w:val="ListParagraph"/>
+        <w:pStyle w:val="Prrafodelista"/>
         <w:numPr>
           <w:ilvl w:val="0"/>
           <w:numId w:val="1"/>
@@ -12003,7 +12106,6 @@
         <w:autoSpaceDE w:val="0"/>
         <w:autoSpaceDN w:val="0"/>
         <w:adjustRightInd w:val="0"/>
-        <w:spacing w:after="120" w:line="240" w:lineRule="auto"/>
         <w:rPr>
           <w:rFonts w:ascii="Cambria Math" w:hAnsi="Cambria Math" w:cs="Courier New"/>
           <w:szCs w:val="20"/>
@@ -12021,7 +12123,7 @@
     </w:p>
     <w:p>
       <w:pPr>
-        <w:pStyle w:val="ListParagraph"/>
+        <w:pStyle w:val="Prrafodelista"/>
         <w:numPr>
           <w:ilvl w:val="0"/>
           <w:numId w:val="1"/>
@@ -12029,7 +12131,6 @@
         <w:autoSpaceDE w:val="0"/>
         <w:autoSpaceDN w:val="0"/>
         <w:adjustRightInd w:val="0"/>
-        <w:spacing w:after="120" w:line="240" w:lineRule="auto"/>
         <w:rPr>
           <w:rFonts w:ascii="Cambria Math" w:hAnsi="Cambria Math" w:cs="Courier New"/>
           <w:szCs w:val="20"/>
@@ -12047,7 +12148,7 @@
     </w:p>
     <w:p>
       <w:pPr>
-        <w:pStyle w:val="ListParagraph"/>
+        <w:pStyle w:val="Prrafodelista"/>
         <w:numPr>
           <w:ilvl w:val="0"/>
           <w:numId w:val="1"/>
@@ -12055,7 +12156,6 @@
         <w:autoSpaceDE w:val="0"/>
         <w:autoSpaceDN w:val="0"/>
         <w:adjustRightInd w:val="0"/>
-        <w:spacing w:after="120" w:line="240" w:lineRule="auto"/>
         <w:rPr>
           <w:rFonts w:ascii="Cambria Math" w:hAnsi="Cambria Math" w:cs="Courier New"/>
           <w:szCs w:val="20"/>
@@ -12092,7 +12192,6 @@
         <w:autoSpaceDE w:val="0"/>
         <w:autoSpaceDN w:val="0"/>
         <w:adjustRightInd w:val="0"/>
-        <w:spacing w:after="120" w:line="240" w:lineRule="auto"/>
         <w:rPr>
           <w:rFonts w:ascii="Cambria Math" w:hAnsi="Cambria Math" w:cs="Courier New"/>
           <w:szCs w:val="20"/>
@@ -12119,7 +12218,7 @@
     </w:p>
     <w:p>
       <w:pPr>
-        <w:pStyle w:val="ListParagraph"/>
+        <w:pStyle w:val="Prrafodelista"/>
         <w:numPr>
           <w:ilvl w:val="0"/>
           <w:numId w:val="1"/>
@@ -12127,7 +12226,6 @@
         <w:autoSpaceDE w:val="0"/>
         <w:autoSpaceDN w:val="0"/>
         <w:adjustRightInd w:val="0"/>
-        <w:spacing w:after="120" w:line="240" w:lineRule="auto"/>
         <w:rPr>
           <w:rFonts w:ascii="Cambria Math" w:hAnsi="Cambria Math" w:cs="Courier New"/>
           <w:szCs w:val="20"/>
@@ -12177,7 +12275,7 @@
     </w:p>
     <w:p>
       <w:pPr>
-        <w:pStyle w:val="ListParagraph"/>
+        <w:pStyle w:val="Prrafodelista"/>
         <w:numPr>
           <w:ilvl w:val="0"/>
           <w:numId w:val="1"/>
@@ -12185,7 +12283,6 @@
         <w:autoSpaceDE w:val="0"/>
         <w:autoSpaceDN w:val="0"/>
         <w:adjustRightInd w:val="0"/>
-        <w:spacing w:after="120" w:line="240" w:lineRule="auto"/>
         <w:rPr>
           <w:rFonts w:ascii="Cambria Math" w:hAnsi="Cambria Math" w:cs="Courier New"/>
           <w:szCs w:val="20"/>
@@ -12203,7 +12300,7 @@
     </w:p>
     <w:p>
       <w:pPr>
-        <w:pStyle w:val="ListParagraph"/>
+        <w:pStyle w:val="Prrafodelista"/>
         <w:numPr>
           <w:ilvl w:val="0"/>
           <w:numId w:val="1"/>
@@ -12211,7 +12308,6 @@
         <w:autoSpaceDE w:val="0"/>
         <w:autoSpaceDN w:val="0"/>
         <w:adjustRightInd w:val="0"/>
-        <w:spacing w:after="120" w:line="240" w:lineRule="auto"/>
         <w:rPr>
           <w:rFonts w:ascii="Cambria Math" w:hAnsi="Cambria Math" w:cs="Courier New"/>
           <w:szCs w:val="20"/>
@@ -12240,7 +12336,6 @@
         <w:autoSpaceDE w:val="0"/>
         <w:autoSpaceDN w:val="0"/>
         <w:adjustRightInd w:val="0"/>
-        <w:spacing w:after="120" w:line="240" w:lineRule="auto"/>
         <w:rPr>
           <w:rFonts w:ascii="Cambria Math" w:hAnsi="Cambria Math" w:cs="Courier New"/>
           <w:szCs w:val="20"/>
@@ -12285,7 +12380,6 @@
         <w:autoSpaceDE w:val="0"/>
         <w:autoSpaceDN w:val="0"/>
         <w:adjustRightInd w:val="0"/>
-        <w:spacing w:after="120" w:line="240" w:lineRule="auto"/>
         <w:rPr>
           <w:rFonts w:ascii="Cambria Math" w:hAnsi="Cambria Math" w:cs="Courier New"/>
           <w:szCs w:val="20"/>
@@ -12374,7 +12468,6 @@
         <w:autoSpaceDE w:val="0"/>
         <w:autoSpaceDN w:val="0"/>
         <w:adjustRightInd w:val="0"/>
-        <w:spacing w:after="120" w:line="240" w:lineRule="auto"/>
         <w:rPr>
           <w:rFonts w:ascii="Cambria Math" w:hAnsi="Cambria Math" w:cs="Courier New"/>
           <w:szCs w:val="20"/>
@@ -12494,6 +12587,7 @@
         </w:rPr>
         <w:t xml:space="preserve"> </w:t>
       </w:r>
+      <w:proofErr w:type="gramStart"/>
       <w:r>
         <w:rPr>
           <w:rFonts w:ascii="Cambria Math" w:hAnsi="Cambria Math" w:cs="Courier New"/>
@@ -12518,6 +12612,7 @@
         </w:rPr>
         <w:t>time</w:t>
       </w:r>
+      <w:proofErr w:type="gramEnd"/>
       <w:r>
         <w:rPr>
           <w:rFonts w:ascii="Cambria Math" w:hAnsi="Cambria Math" w:cs="Courier New"/>
@@ -12556,15 +12651,33 @@
           <w:szCs w:val="20"/>
           <w:highlight w:val="white"/>
         </w:rPr>
-        <w:t xml:space="preserve"> – 5</w:t>
-      </w:r>
-      <w:r>
-        <w:rPr>
-          <w:rFonts w:ascii="Cambria Math" w:hAnsi="Cambria Math" w:cs="Courier New"/>
-          <w:szCs w:val="20"/>
-          <w:highlight w:val="white"/>
-        </w:rPr>
-        <w:t xml:space="preserve"> time steps.</w:t>
+        <w:t xml:space="preserve"> – </w:t>
+      </w:r>
+      <w:proofErr w:type="gramStart"/>
+      <w:r>
+        <w:rPr>
+          <w:rFonts w:ascii="Cambria Math" w:hAnsi="Cambria Math" w:cs="Courier New"/>
+          <w:szCs w:val="20"/>
+          <w:highlight w:val="white"/>
+        </w:rPr>
+        <w:t>5</w:t>
+      </w:r>
+      <w:r>
+        <w:rPr>
+          <w:rFonts w:ascii="Cambria Math" w:hAnsi="Cambria Math" w:cs="Courier New"/>
+          <w:szCs w:val="20"/>
+          <w:highlight w:val="white"/>
+        </w:rPr>
+        <w:t xml:space="preserve"> time</w:t>
+      </w:r>
+      <w:proofErr w:type="gramEnd"/>
+      <w:r>
+        <w:rPr>
+          <w:rFonts w:ascii="Cambria Math" w:hAnsi="Cambria Math" w:cs="Courier New"/>
+          <w:szCs w:val="20"/>
+          <w:highlight w:val="white"/>
+        </w:rPr>
+        <w:t xml:space="preserve"> steps.</w:t>
       </w:r>
       <w:r>
         <w:rPr>
@@ -12616,7 +12729,6 @@
         <w:autoSpaceDE w:val="0"/>
         <w:autoSpaceDN w:val="0"/>
         <w:adjustRightInd w:val="0"/>
-        <w:spacing w:after="120" w:line="240" w:lineRule="auto"/>
         <w:rPr>
           <w:rFonts w:ascii="Cambria Math" w:hAnsi="Cambria Math" w:cs="Courier New"/>
           <w:szCs w:val="20"/>
@@ -12629,7 +12741,6 @@
         <w:autoSpaceDE w:val="0"/>
         <w:autoSpaceDN w:val="0"/>
         <w:adjustRightInd w:val="0"/>
-        <w:spacing w:after="120" w:line="240" w:lineRule="auto"/>
         <w:rPr>
           <w:rFonts w:ascii="Cambria Math" w:hAnsi="Cambria Math" w:cs="Courier New"/>
           <w:b/>
@@ -12654,7 +12765,6 @@
         <w:autoSpaceDE w:val="0"/>
         <w:autoSpaceDN w:val="0"/>
         <w:adjustRightInd w:val="0"/>
-        <w:spacing w:after="120" w:line="240" w:lineRule="auto"/>
         <w:rPr>
           <w:rFonts w:ascii="Cambria Math" w:hAnsi="Cambria Math" w:cs="Courier New"/>
           <w:szCs w:val="20"/>
@@ -12757,7 +12867,6 @@
         <w:autoSpaceDE w:val="0"/>
         <w:autoSpaceDN w:val="0"/>
         <w:adjustRightInd w:val="0"/>
-        <w:spacing w:after="120" w:line="240" w:lineRule="auto"/>
         <w:rPr>
           <w:rFonts w:ascii="Cambria Math" w:hAnsi="Cambria Math" w:cs="Courier New"/>
           <w:szCs w:val="20"/>
@@ -12794,7 +12903,25 @@
           <w:szCs w:val="20"/>
           <w:highlight w:val="white"/>
         </w:rPr>
-        <w:t xml:space="preserve">keep track of: what I am currently reading, what I read and how can it help me for literature review, and which references to go next. So </w:t>
+        <w:t xml:space="preserve">keep track </w:t>
+      </w:r>
+      <w:proofErr w:type="gramStart"/>
+      <w:r>
+        <w:rPr>
+          <w:rFonts w:ascii="Cambria Math" w:hAnsi="Cambria Math" w:cs="Courier New"/>
+          <w:szCs w:val="20"/>
+          <w:highlight w:val="white"/>
+        </w:rPr>
+        <w:t>of:</w:t>
+      </w:r>
+      <w:proofErr w:type="gramEnd"/>
+      <w:r>
+        <w:rPr>
+          <w:rFonts w:ascii="Cambria Math" w:hAnsi="Cambria Math" w:cs="Courier New"/>
+          <w:szCs w:val="20"/>
+          <w:highlight w:val="white"/>
+        </w:rPr>
+        <w:t xml:space="preserve"> what I am currently reading, what I read and how can it help me for literature review, and which references to go next. So </w:t>
       </w:r>
       <w:r>
         <w:rPr>
@@ -12834,7 +12961,6 @@
         <w:autoSpaceDE w:val="0"/>
         <w:autoSpaceDN w:val="0"/>
         <w:adjustRightInd w:val="0"/>
-        <w:spacing w:after="120" w:line="240" w:lineRule="auto"/>
         <w:rPr>
           <w:rFonts w:ascii="Cambria Math" w:hAnsi="Cambria Math" w:cs="Courier New"/>
           <w:szCs w:val="20"/>
@@ -12929,7 +13055,6 @@
         <w:autoSpaceDE w:val="0"/>
         <w:autoSpaceDN w:val="0"/>
         <w:adjustRightInd w:val="0"/>
-        <w:spacing w:after="120" w:line="240" w:lineRule="auto"/>
         <w:rPr>
           <w:rFonts w:ascii="Cambria Math" w:hAnsi="Cambria Math" w:cs="Courier New"/>
           <w:szCs w:val="20"/>
@@ -12998,7 +13123,6 @@
         <w:autoSpaceDE w:val="0"/>
         <w:autoSpaceDN w:val="0"/>
         <w:adjustRightInd w:val="0"/>
-        <w:spacing w:after="120" w:line="240" w:lineRule="auto"/>
         <w:rPr>
           <w:rFonts w:ascii="Cambria Math" w:hAnsi="Cambria Math" w:cs="Courier New"/>
           <w:szCs w:val="20"/>
@@ -13065,7 +13189,6 @@
         <w:autoSpaceDE w:val="0"/>
         <w:autoSpaceDN w:val="0"/>
         <w:adjustRightInd w:val="0"/>
-        <w:spacing w:after="120" w:line="240" w:lineRule="auto"/>
         <w:rPr>
           <w:rFonts w:ascii="Cambria Math" w:hAnsi="Cambria Math" w:cs="Courier New"/>
           <w:szCs w:val="20"/>
@@ -13124,7 +13247,7 @@
         <w:autoSpaceDE w:val="0"/>
         <w:autoSpaceDN w:val="0"/>
         <w:adjustRightInd w:val="0"/>
-        <w:spacing w:after="0" w:line="240" w:lineRule="auto"/>
+        <w:spacing w:after="0"/>
         <w:rPr>
           <w:rFonts w:ascii="Cambria Math" w:hAnsi="Cambria Math" w:cs="Courier New"/>
           <w:szCs w:val="20"/>
@@ -13134,18 +13257,937 @@
     </w:p>
     <w:p>
       <w:pPr>
-        <w:rPr>
-          <w:rFonts w:ascii="Courier New" w:hAnsi="Courier New" w:cs="Courier New"/>
-          <w:color w:val="000000"/>
-          <w:sz w:val="20"/>
-          <w:szCs w:val="20"/>
+        <w:autoSpaceDE w:val="0"/>
+        <w:autoSpaceDN w:val="0"/>
+        <w:adjustRightInd w:val="0"/>
+        <w:rPr>
+          <w:rFonts w:ascii="Cambria Math" w:hAnsi="Cambria Math" w:cs="Courier New"/>
+          <w:b/>
+          <w:bCs/>
+          <w:sz w:val="24"/>
+          <w:highlight w:val="white"/>
+        </w:rPr>
+      </w:pPr>
+      <w:r>
+        <w:rPr>
+          <w:rFonts w:ascii="Cambria Math" w:hAnsi="Cambria Math" w:cs="Courier New"/>
+          <w:b/>
+          <w:bCs/>
+          <w:sz w:val="24"/>
+          <w:highlight w:val="white"/>
+        </w:rPr>
+        <w:t>Day #7 – 1</w:t>
+      </w:r>
+      <w:r>
+        <w:rPr>
+          <w:rFonts w:ascii="Cambria Math" w:hAnsi="Cambria Math" w:cs="Courier New"/>
+          <w:b/>
+          <w:bCs/>
+          <w:sz w:val="24"/>
+          <w:highlight w:val="white"/>
+        </w:rPr>
+        <w:t>7</w:t>
+      </w:r>
+      <w:r>
+        <w:rPr>
+          <w:rFonts w:ascii="Cambria Math" w:hAnsi="Cambria Math" w:cs="Courier New"/>
+          <w:b/>
+          <w:bCs/>
+          <w:sz w:val="24"/>
+          <w:highlight w:val="white"/>
+        </w:rPr>
+        <w:t>/04/25</w:t>
+      </w:r>
+    </w:p>
+    <w:p>
+      <w:pPr>
+        <w:autoSpaceDE w:val="0"/>
+        <w:autoSpaceDN w:val="0"/>
+        <w:adjustRightInd w:val="0"/>
+        <w:rPr>
+          <w:rFonts w:ascii="Cambria Math" w:hAnsi="Cambria Math" w:cs="Courier New"/>
+          <w:highlight w:val="white"/>
+        </w:rPr>
+      </w:pPr>
+      <w:r>
+        <w:rPr>
+          <w:rFonts w:ascii="Cambria Math" w:hAnsi="Cambria Math" w:cs="Courier New"/>
+          <w:highlight w:val="white"/>
+        </w:rPr>
+        <w:t xml:space="preserve">Today I spent most time reading </w:t>
+      </w:r>
+      <w:proofErr w:type="spellStart"/>
+      <w:r>
+        <w:rPr>
+          <w:rFonts w:ascii="Cambria Math" w:hAnsi="Cambria Math" w:cs="Courier New"/>
+          <w:highlight w:val="white"/>
+        </w:rPr>
+        <w:t>Lipo</w:t>
+      </w:r>
+      <w:proofErr w:type="spellEnd"/>
+      <w:r>
+        <w:rPr>
+          <w:rFonts w:ascii="Cambria Math" w:hAnsi="Cambria Math" w:cs="Courier New"/>
+          <w:highlight w:val="white"/>
+        </w:rPr>
+        <w:t xml:space="preserve"> et al. (1997), an article that essentially covers the topic of sampling frequencies in archaeological assemblages following the </w:t>
+      </w:r>
+      <w:r>
+        <w:rPr>
+          <w:rFonts w:ascii="Cambria Math" w:hAnsi="Cambria Math" w:cs="Courier New"/>
+          <w:highlight w:val="white"/>
+        </w:rPr>
+        <w:t>criteria of real population dynamics (spatiotemporal distribution and its relationship with trait interaction).</w:t>
+      </w:r>
+    </w:p>
+    <w:p>
+      <w:pPr>
+        <w:autoSpaceDE w:val="0"/>
+        <w:autoSpaceDN w:val="0"/>
+        <w:adjustRightInd w:val="0"/>
+        <w:rPr>
+          <w:rFonts w:ascii="Cambria Math" w:hAnsi="Cambria Math" w:cs="Courier New"/>
+          <w:highlight w:val="white"/>
         </w:rPr>
       </w:pPr>
     </w:p>
     <w:p>
       <w:pPr>
-        <w:rPr>
-          <w:rFonts w:ascii="Cambria Math" w:hAnsi="Cambria Math" w:cs="Courier New"/>
+        <w:autoSpaceDE w:val="0"/>
+        <w:autoSpaceDN w:val="0"/>
+        <w:adjustRightInd w:val="0"/>
+        <w:rPr>
+          <w:rFonts w:ascii="Cambria Math" w:hAnsi="Cambria Math" w:cs="Courier New"/>
+          <w:b/>
+          <w:bCs/>
+          <w:sz w:val="24"/>
+          <w:highlight w:val="white"/>
+        </w:rPr>
+      </w:pPr>
+      <w:r>
+        <w:rPr>
+          <w:rFonts w:ascii="Cambria Math" w:hAnsi="Cambria Math" w:cs="Courier New"/>
+          <w:b/>
+          <w:bCs/>
+          <w:sz w:val="24"/>
+          <w:highlight w:val="white"/>
+        </w:rPr>
+        <w:t>Day #8 – 18/04/25</w:t>
+      </w:r>
+    </w:p>
+    <w:p>
+      <w:pPr>
+        <w:autoSpaceDE w:val="0"/>
+        <w:autoSpaceDN w:val="0"/>
+        <w:adjustRightInd w:val="0"/>
+        <w:rPr>
+          <w:rFonts w:ascii="Cambria Math" w:hAnsi="Cambria Math" w:cs="Courier New"/>
+          <w:highlight w:val="white"/>
+        </w:rPr>
+      </w:pPr>
+      <w:r>
+        <w:rPr>
+          <w:rFonts w:ascii="Cambria Math" w:hAnsi="Cambria Math" w:cs="Courier New"/>
+          <w:highlight w:val="white"/>
+        </w:rPr>
+        <w:t xml:space="preserve">After reading some more of </w:t>
+      </w:r>
+      <w:proofErr w:type="spellStart"/>
+      <w:r>
+        <w:rPr>
+          <w:rFonts w:ascii="Cambria Math" w:hAnsi="Cambria Math" w:cs="Courier New"/>
+          <w:highlight w:val="white"/>
+        </w:rPr>
+        <w:t>Lipo</w:t>
+      </w:r>
+      <w:proofErr w:type="spellEnd"/>
+      <w:r>
+        <w:rPr>
+          <w:rFonts w:ascii="Cambria Math" w:hAnsi="Cambria Math" w:cs="Courier New"/>
+          <w:highlight w:val="white"/>
+        </w:rPr>
+        <w:t xml:space="preserve"> et al.</w:t>
+      </w:r>
+      <w:r>
+        <w:rPr>
+          <w:rFonts w:ascii="Cambria Math" w:hAnsi="Cambria Math" w:cs="Courier New"/>
+          <w:highlight w:val="white"/>
+        </w:rPr>
+        <w:t>,</w:t>
+      </w:r>
+      <w:r>
+        <w:rPr>
+          <w:rFonts w:ascii="Cambria Math" w:hAnsi="Cambria Math" w:cs="Courier New"/>
+          <w:highlight w:val="white"/>
+        </w:rPr>
+        <w:t xml:space="preserve"> I´ve decided to skip it and read more relevant articles regarding content bias, which relates to the next step of the dissertation: formulating the content biased transmission experiment and its justification.</w:t>
+      </w:r>
+    </w:p>
+    <w:p>
+      <w:pPr>
+        <w:autoSpaceDE w:val="0"/>
+        <w:autoSpaceDN w:val="0"/>
+        <w:adjustRightInd w:val="0"/>
+        <w:rPr>
+          <w:rFonts w:ascii="Cambria Math" w:hAnsi="Cambria Math" w:cs="Courier New"/>
+          <w:highlight w:val="white"/>
+        </w:rPr>
+      </w:pPr>
+      <w:r>
+        <w:rPr>
+          <w:rFonts w:ascii="Cambria Math" w:hAnsi="Cambria Math" w:cs="Courier New"/>
+          <w:highlight w:val="white"/>
+        </w:rPr>
+        <w:t xml:space="preserve">One important thing I want to </w:t>
+      </w:r>
+      <w:r>
+        <w:rPr>
+          <w:rFonts w:ascii="Cambria Math" w:hAnsi="Cambria Math" w:cs="Courier New"/>
+          <w:highlight w:val="white"/>
+        </w:rPr>
+        <w:t>refer here is the structure of the draft, and the timeline to write it. The first thing to write should be the methods section, in which I ought to describe the methodology employed and the justification that lies behind.</w:t>
+      </w:r>
+      <w:r>
+        <w:rPr>
+          <w:rFonts w:ascii="Cambria Math" w:hAnsi="Cambria Math" w:cs="Courier New"/>
+          <w:highlight w:val="white"/>
+        </w:rPr>
+        <w:t xml:space="preserve"> Let´s break it down:</w:t>
+      </w:r>
+    </w:p>
+    <w:p>
+      <w:pPr>
+        <w:autoSpaceDE w:val="0"/>
+        <w:autoSpaceDN w:val="0"/>
+        <w:adjustRightInd w:val="0"/>
+        <w:rPr>
+          <w:rFonts w:ascii="Cambria Math" w:hAnsi="Cambria Math" w:cs="Courier New"/>
+          <w:highlight w:val="white"/>
+        </w:rPr>
+      </w:pPr>
+      <w:r>
+        <w:rPr>
+          <w:rFonts w:ascii="Cambria Math" w:hAnsi="Cambria Math" w:cs="Courier New"/>
+          <w:highlight w:val="white"/>
+          <w:u w:val="single"/>
+        </w:rPr>
+        <w:t>Methods</w:t>
+      </w:r>
+    </w:p>
+    <w:p>
+      <w:pPr>
+        <w:pStyle w:val="Prrafodelista"/>
+        <w:numPr>
+          <w:ilvl w:val="0"/>
+          <w:numId w:val="1"/>
+        </w:numPr>
+        <w:autoSpaceDE w:val="0"/>
+        <w:autoSpaceDN w:val="0"/>
+        <w:adjustRightInd w:val="0"/>
+        <w:rPr>
+          <w:rFonts w:ascii="Cambria Math" w:hAnsi="Cambria Math" w:cs="Courier New"/>
+          <w:highlight w:val="white"/>
+        </w:rPr>
+      </w:pPr>
+      <w:r>
+        <w:rPr>
+          <w:rFonts w:ascii="Cambria Math" w:hAnsi="Cambria Math" w:cs="Courier New"/>
+          <w:highlight w:val="white"/>
+        </w:rPr>
+        <w:t>Describe SST: parameters, input, output and implementation details.</w:t>
+      </w:r>
+    </w:p>
+    <w:p>
+      <w:pPr>
+        <w:pStyle w:val="Prrafodelista"/>
+        <w:numPr>
+          <w:ilvl w:val="2"/>
+          <w:numId w:val="6"/>
+        </w:numPr>
+        <w:autoSpaceDE w:val="0"/>
+        <w:autoSpaceDN w:val="0"/>
+        <w:adjustRightInd w:val="0"/>
+        <w:rPr>
+          <w:rFonts w:ascii="Cambria Math" w:hAnsi="Cambria Math" w:cs="Courier New"/>
+          <w:highlight w:val="white"/>
+        </w:rPr>
+      </w:pPr>
+      <w:r>
+        <w:rPr>
+          <w:rFonts w:ascii="Cambria Math" w:hAnsi="Cambria Math" w:cs="Courier New"/>
+          <w:highlight w:val="white"/>
+        </w:rPr>
+        <w:t>The logic behind the outcome of the test.</w:t>
+      </w:r>
+    </w:p>
+    <w:p>
+      <w:pPr>
+        <w:pStyle w:val="Prrafodelista"/>
+        <w:numPr>
+          <w:ilvl w:val="0"/>
+          <w:numId w:val="1"/>
+        </w:numPr>
+        <w:autoSpaceDE w:val="0"/>
+        <w:autoSpaceDN w:val="0"/>
+        <w:adjustRightInd w:val="0"/>
+        <w:rPr>
+          <w:rFonts w:ascii="Cambria Math" w:hAnsi="Cambria Math" w:cs="Courier New"/>
+          <w:highlight w:val="white"/>
+        </w:rPr>
+      </w:pPr>
+      <w:r>
+        <w:rPr>
+          <w:rFonts w:ascii="Cambria Math" w:hAnsi="Cambria Math" w:cs="Courier New"/>
+          <w:highlight w:val="white"/>
+        </w:rPr>
+        <w:t>Experiments: parameters, logic, details (equilibrium, time averaging), justification.</w:t>
+      </w:r>
+    </w:p>
+    <w:p>
+      <w:pPr>
+        <w:pStyle w:val="Prrafodelista"/>
+        <w:numPr>
+          <w:ilvl w:val="2"/>
+          <w:numId w:val="5"/>
+        </w:numPr>
+        <w:autoSpaceDE w:val="0"/>
+        <w:autoSpaceDN w:val="0"/>
+        <w:adjustRightInd w:val="0"/>
+        <w:rPr>
+          <w:rFonts w:ascii="Cambria Math" w:hAnsi="Cambria Math" w:cs="Courier New"/>
+          <w:highlight w:val="white"/>
+        </w:rPr>
+      </w:pPr>
+      <w:r>
+        <w:rPr>
+          <w:rFonts w:ascii="Cambria Math" w:hAnsi="Cambria Math" w:cs="Courier New"/>
+          <w:highlight w:val="white"/>
+        </w:rPr>
+        <w:t>Why time averaging, and what differences are expected from both scenarios.</w:t>
+      </w:r>
+    </w:p>
+    <w:p>
+      <w:pPr>
+        <w:pStyle w:val="Prrafodelista"/>
+        <w:numPr>
+          <w:ilvl w:val="2"/>
+          <w:numId w:val="5"/>
+        </w:numPr>
+        <w:autoSpaceDE w:val="0"/>
+        <w:autoSpaceDN w:val="0"/>
+        <w:adjustRightInd w:val="0"/>
+        <w:rPr>
+          <w:rFonts w:ascii="Cambria Math" w:hAnsi="Cambria Math" w:cs="Courier New"/>
+          <w:highlight w:val="white"/>
+        </w:rPr>
+      </w:pPr>
+      <w:r>
+        <w:rPr>
+          <w:rFonts w:ascii="Cambria Math" w:hAnsi="Cambria Math" w:cs="Courier New"/>
+          <w:highlight w:val="white"/>
+        </w:rPr>
+        <w:t xml:space="preserve">What insights do changing the parameters yield in relation to the </w:t>
+      </w:r>
+      <w:r>
+        <w:rPr>
+          <w:rFonts w:ascii="Cambria Math" w:hAnsi="Cambria Math" w:cs="Courier New"/>
+          <w:highlight w:val="white"/>
+        </w:rPr>
+        <w:t>theory of cultural transmission.</w:t>
+      </w:r>
+    </w:p>
+    <w:p>
+      <w:pPr>
+        <w:pStyle w:val="Prrafodelista"/>
+        <w:numPr>
+          <w:ilvl w:val="2"/>
+          <w:numId w:val="5"/>
+        </w:numPr>
+        <w:autoSpaceDE w:val="0"/>
+        <w:autoSpaceDN w:val="0"/>
+        <w:adjustRightInd w:val="0"/>
+        <w:rPr>
+          <w:rFonts w:ascii="Cambria Math" w:hAnsi="Cambria Math" w:cs="Courier New"/>
+          <w:highlight w:val="white"/>
+        </w:rPr>
+      </w:pPr>
+      <w:r>
+        <w:rPr>
+          <w:rFonts w:ascii="Cambria Math" w:hAnsi="Cambria Math" w:cs="Courier New"/>
+          <w:highlight w:val="white"/>
+        </w:rPr>
+        <w:t>Why</w:t>
+      </w:r>
+      <w:r>
+        <w:rPr>
+          <w:rFonts w:ascii="Cambria Math" w:hAnsi="Cambria Math" w:cs="Courier New"/>
+          <w:highlight w:val="white"/>
+        </w:rPr>
+        <w:t xml:space="preserve"> is equilibrium important?</w:t>
+      </w:r>
+    </w:p>
+    <w:p>
+      <w:pPr>
+        <w:autoSpaceDE w:val="0"/>
+        <w:autoSpaceDN w:val="0"/>
+        <w:adjustRightInd w:val="0"/>
+        <w:rPr>
+          <w:rFonts w:ascii="Cambria Math" w:hAnsi="Cambria Math" w:cs="Courier New"/>
+          <w:highlight w:val="white"/>
+        </w:rPr>
+      </w:pPr>
+      <w:r>
+        <w:rPr>
+          <w:rFonts w:ascii="Cambria Math" w:hAnsi="Cambria Math" w:cs="Courier New"/>
+          <w:highlight w:val="white"/>
+        </w:rPr>
+        <w:t xml:space="preserve">And here´s the preferred references to achieve it as I </w:t>
+      </w:r>
+      <w:r>
+        <w:rPr>
+          <w:rFonts w:ascii="Cambria Math" w:hAnsi="Cambria Math" w:cs="Courier New"/>
+          <w:highlight w:val="white"/>
+        </w:rPr>
+        <w:t>wrote</w:t>
+      </w:r>
+      <w:r>
+        <w:rPr>
+          <w:rFonts w:ascii="Cambria Math" w:hAnsi="Cambria Math" w:cs="Courier New"/>
+          <w:highlight w:val="white"/>
+        </w:rPr>
+        <w:t xml:space="preserve"> in the initial proposal</w:t>
+      </w:r>
+      <w:r>
+        <w:rPr>
+          <w:rFonts w:ascii="Cambria Math" w:hAnsi="Cambria Math" w:cs="Courier New"/>
+          <w:highlight w:val="white"/>
+        </w:rPr>
+        <w:t>. Most of them I´ve</w:t>
+      </w:r>
+      <w:r>
+        <w:rPr>
+          <w:rFonts w:ascii="Cambria Math" w:hAnsi="Cambria Math" w:cs="Courier New"/>
+          <w:highlight w:val="white"/>
+        </w:rPr>
+        <w:t xml:space="preserve"> already</w:t>
+      </w:r>
+      <w:r>
+        <w:rPr>
+          <w:rFonts w:ascii="Cambria Math" w:hAnsi="Cambria Math" w:cs="Courier New"/>
+          <w:highlight w:val="white"/>
+        </w:rPr>
+        <w:t xml:space="preserve"> read or skimmed, but a </w:t>
+      </w:r>
+      <w:r>
+        <w:rPr>
+          <w:rFonts w:ascii="Cambria Math" w:hAnsi="Cambria Math" w:cs="Courier New"/>
+          <w:highlight w:val="white"/>
+        </w:rPr>
+        <w:t xml:space="preserve">more </w:t>
+      </w:r>
+      <w:r>
+        <w:rPr>
+          <w:rFonts w:ascii="Cambria Math" w:hAnsi="Cambria Math" w:cs="Courier New"/>
+          <w:highlight w:val="white"/>
+        </w:rPr>
+        <w:t>comprehensive reading is required.</w:t>
+      </w:r>
+    </w:p>
+    <w:p>
+      <w:pPr>
+        <w:autoSpaceDE w:val="0"/>
+        <w:autoSpaceDN w:val="0"/>
+        <w:adjustRightInd w:val="0"/>
+        <w:rPr>
+          <w:rFonts w:ascii="Cambria Math" w:hAnsi="Cambria Math" w:cs="Courier New"/>
+          <w:highlight w:val="white"/>
+        </w:rPr>
+      </w:pPr>
+    </w:p>
+    <w:tbl>
+      <w:tblPr>
+        <w:tblStyle w:val="Tablaconcuadrcula1clara-nfasis4"/>
+        <w:tblW w:w="0" w:type="auto"/>
+        <w:tblLook w:val="04A0" w:firstRow="1" w:lastRow="0" w:firstColumn="1" w:lastColumn="0" w:noHBand="0" w:noVBand="1"/>
+      </w:tblPr>
+      <w:tblGrid>
+        <w:gridCol w:w="2690"/>
+        <w:gridCol w:w="6326"/>
+      </w:tblGrid>
+      <w:tr>
+        <w:trPr>
+          <w:cnfStyle w:val="100000000000" w:firstRow="1" w:lastRow="0" w:firstColumn="0" w:lastColumn="0" w:oddVBand="0" w:evenVBand="0" w:oddHBand="0" w:evenHBand="0" w:firstRowFirstColumn="0" w:firstRowLastColumn="0" w:lastRowFirstColumn="0" w:lastRowLastColumn="0"/>
+        </w:trPr>
+        <w:tc>
+          <w:tcPr>
+            <w:cnfStyle w:val="001000000000" w:firstRow="0" w:lastRow="0" w:firstColumn="1" w:lastColumn="0" w:oddVBand="0" w:evenVBand="0" w:oddHBand="0" w:evenHBand="0" w:firstRowFirstColumn="0" w:firstRowLastColumn="0" w:lastRowFirstColumn="0" w:lastRowLastColumn="0"/>
+            <w:tcW w:w="0" w:type="auto"/>
+            <w:hideMark/>
+          </w:tcPr>
+          <w:p>
+            <w:pPr>
+              <w:jc w:val="center"/>
+              <w:rPr>
+                <w:rFonts w:ascii="Cambria" w:eastAsia="Times New Roman" w:hAnsi="Cambria" w:cs="Times New Roman"/>
+                <w:lang w:val="es-ES" w:eastAsia="es-ES"/>
+                <w14:ligatures w14:val="none"/>
+              </w:rPr>
+            </w:pPr>
+            <w:proofErr w:type="spellStart"/>
+            <w:r>
+              <w:rPr>
+                <w:rFonts w:ascii="Cambria" w:eastAsia="Times New Roman" w:hAnsi="Cambria" w:cs="Times New Roman"/>
+                <w:lang w:val="es-ES" w:eastAsia="es-ES"/>
+                <w14:ligatures w14:val="none"/>
+              </w:rPr>
+              <w:lastRenderedPageBreak/>
+              <w:t>Read</w:t>
+            </w:r>
+            <w:proofErr w:type="spellEnd"/>
+          </w:p>
+        </w:tc>
+        <w:tc>
+          <w:tcPr>
+            <w:tcW w:w="0" w:type="auto"/>
+            <w:hideMark/>
+          </w:tcPr>
+          <w:p>
+            <w:pPr>
+              <w:jc w:val="center"/>
+              <w:cnfStyle w:val="100000000000" w:firstRow="1" w:lastRow="0" w:firstColumn="0" w:lastColumn="0" w:oddVBand="0" w:evenVBand="0" w:oddHBand="0" w:evenHBand="0" w:firstRowFirstColumn="0" w:firstRowLastColumn="0" w:lastRowFirstColumn="0" w:lastRowLastColumn="0"/>
+              <w:rPr>
+                <w:rFonts w:ascii="Cambria" w:eastAsia="Times New Roman" w:hAnsi="Cambria" w:cs="Times New Roman"/>
+                <w:lang w:val="es-ES" w:eastAsia="es-ES"/>
+                <w14:ligatures w14:val="none"/>
+              </w:rPr>
+            </w:pPr>
+            <w:proofErr w:type="spellStart"/>
+            <w:r>
+              <w:rPr>
+                <w:rFonts w:ascii="Cambria" w:eastAsia="Times New Roman" w:hAnsi="Cambria" w:cs="Times New Roman"/>
+                <w:lang w:val="es-ES" w:eastAsia="es-ES"/>
+                <w14:ligatures w14:val="none"/>
+              </w:rPr>
+              <w:t>Why</w:t>
+            </w:r>
+            <w:proofErr w:type="spellEnd"/>
+          </w:p>
+        </w:tc>
+      </w:tr>
+      <w:tr>
+        <w:tc>
+          <w:tcPr>
+            <w:cnfStyle w:val="001000000000" w:firstRow="0" w:lastRow="0" w:firstColumn="1" w:lastColumn="0" w:oddVBand="0" w:evenVBand="0" w:oddHBand="0" w:evenHBand="0" w:firstRowFirstColumn="0" w:firstRowLastColumn="0" w:lastRowFirstColumn="0" w:lastRowLastColumn="0"/>
+            <w:tcW w:w="0" w:type="auto"/>
+            <w:hideMark/>
+          </w:tcPr>
+          <w:p>
+            <w:pPr>
+              <w:jc w:val="left"/>
+              <w:rPr>
+                <w:rFonts w:ascii="Cambria" w:eastAsia="Times New Roman" w:hAnsi="Cambria" w:cs="Times New Roman"/>
+                <w:lang w:val="es-ES" w:eastAsia="es-ES"/>
+                <w14:ligatures w14:val="none"/>
+              </w:rPr>
+            </w:pPr>
+            <w:r>
+              <w:rPr>
+                <w:rFonts w:ascii="Cambria" w:eastAsia="Times New Roman" w:hAnsi="Cambria" w:cs="Times New Roman"/>
+                <w:lang w:val="es-ES" w:eastAsia="es-ES"/>
+                <w14:ligatures w14:val="none"/>
+              </w:rPr>
+              <w:t>Crema et al. (2024)</w:t>
+            </w:r>
+          </w:p>
+        </w:tc>
+        <w:tc>
+          <w:tcPr>
+            <w:tcW w:w="0" w:type="auto"/>
+            <w:hideMark/>
+          </w:tcPr>
+          <w:p>
+            <w:pPr>
+              <w:jc w:val="left"/>
+              <w:cnfStyle w:val="000000000000" w:firstRow="0" w:lastRow="0" w:firstColumn="0" w:lastColumn="0" w:oddVBand="0" w:evenVBand="0" w:oddHBand="0" w:evenHBand="0" w:firstRowFirstColumn="0" w:firstRowLastColumn="0" w:lastRowFirstColumn="0" w:lastRowLastColumn="0"/>
+              <w:rPr>
+                <w:rFonts w:ascii="Cambria" w:eastAsia="Times New Roman" w:hAnsi="Cambria" w:cs="Times New Roman"/>
+                <w:lang w:val="es-ES" w:eastAsia="es-ES"/>
+                <w14:ligatures w14:val="none"/>
+              </w:rPr>
+            </w:pPr>
+            <w:r>
+              <w:rPr>
+                <w:rFonts w:ascii="Cambria" w:eastAsia="Times New Roman" w:hAnsi="Cambria" w:cs="Times New Roman"/>
+                <w:lang w:eastAsia="es-ES"/>
+                <w14:ligatures w14:val="none"/>
+              </w:rPr>
+              <w:t>Experiment design.</w:t>
+            </w:r>
+          </w:p>
+        </w:tc>
+      </w:tr>
+      <w:tr>
+        <w:tc>
+          <w:tcPr>
+            <w:cnfStyle w:val="001000000000" w:firstRow="0" w:lastRow="0" w:firstColumn="1" w:lastColumn="0" w:oddVBand="0" w:evenVBand="0" w:oddHBand="0" w:evenHBand="0" w:firstRowFirstColumn="0" w:firstRowLastColumn="0" w:lastRowFirstColumn="0" w:lastRowLastColumn="0"/>
+            <w:tcW w:w="0" w:type="auto"/>
+            <w:hideMark/>
+          </w:tcPr>
+          <w:p>
+            <w:pPr>
+              <w:jc w:val="left"/>
+              <w:rPr>
+                <w:rFonts w:ascii="Cambria" w:eastAsia="Times New Roman" w:hAnsi="Cambria" w:cs="Times New Roman"/>
+                <w:lang w:val="es-ES" w:eastAsia="es-ES"/>
+                <w14:ligatures w14:val="none"/>
+              </w:rPr>
+            </w:pPr>
+            <w:proofErr w:type="spellStart"/>
+            <w:r>
+              <w:rPr>
+                <w:rFonts w:ascii="Cambria" w:eastAsia="Times New Roman" w:hAnsi="Cambria" w:cs="Times New Roman"/>
+                <w:lang w:val="es-ES" w:eastAsia="es-ES"/>
+                <w14:ligatures w14:val="none"/>
+              </w:rPr>
+              <w:t>Henrich</w:t>
+            </w:r>
+            <w:proofErr w:type="spellEnd"/>
+            <w:r>
+              <w:rPr>
+                <w:rFonts w:ascii="Cambria" w:eastAsia="Times New Roman" w:hAnsi="Cambria" w:cs="Times New Roman"/>
+                <w:lang w:val="es-ES" w:eastAsia="es-ES"/>
+                <w14:ligatures w14:val="none"/>
+              </w:rPr>
+              <w:t xml:space="preserve"> (2001)</w:t>
+            </w:r>
+          </w:p>
+        </w:tc>
+        <w:tc>
+          <w:tcPr>
+            <w:tcW w:w="0" w:type="auto"/>
+            <w:hideMark/>
+          </w:tcPr>
+          <w:p>
+            <w:pPr>
+              <w:jc w:val="left"/>
+              <w:cnfStyle w:val="000000000000" w:firstRow="0" w:lastRow="0" w:firstColumn="0" w:lastColumn="0" w:oddVBand="0" w:evenVBand="0" w:oddHBand="0" w:evenHBand="0" w:firstRowFirstColumn="0" w:firstRowLastColumn="0" w:lastRowFirstColumn="0" w:lastRowLastColumn="0"/>
+              <w:rPr>
+                <w:rFonts w:ascii="Cambria" w:eastAsia="Times New Roman" w:hAnsi="Cambria" w:cs="Times New Roman"/>
+                <w:lang w:eastAsia="es-ES"/>
+                <w14:ligatures w14:val="none"/>
+              </w:rPr>
+            </w:pPr>
+            <w:r>
+              <w:rPr>
+                <w:rFonts w:ascii="Cambria" w:eastAsia="Times New Roman" w:hAnsi="Cambria" w:cs="Times New Roman"/>
+                <w:lang w:eastAsia="es-ES"/>
+                <w14:ligatures w14:val="none"/>
+              </w:rPr>
+              <w:t>Quantitative definition of content bias and how it operates over time.</w:t>
+            </w:r>
+          </w:p>
+        </w:tc>
+      </w:tr>
+      <w:tr>
+        <w:tc>
+          <w:tcPr>
+            <w:cnfStyle w:val="001000000000" w:firstRow="0" w:lastRow="0" w:firstColumn="1" w:lastColumn="0" w:oddVBand="0" w:evenVBand="0" w:oddHBand="0" w:evenHBand="0" w:firstRowFirstColumn="0" w:firstRowLastColumn="0" w:lastRowFirstColumn="0" w:lastRowLastColumn="0"/>
+            <w:tcW w:w="0" w:type="auto"/>
+            <w:hideMark/>
+          </w:tcPr>
+          <w:p>
+            <w:pPr>
+              <w:jc w:val="left"/>
+              <w:rPr>
+                <w:rFonts w:ascii="Cambria" w:eastAsia="Times New Roman" w:hAnsi="Cambria" w:cs="Times New Roman"/>
+                <w:lang w:val="es-ES" w:eastAsia="es-ES"/>
+                <w14:ligatures w14:val="none"/>
+              </w:rPr>
+            </w:pPr>
+            <w:proofErr w:type="spellStart"/>
+            <w:r>
+              <w:rPr>
+                <w:rFonts w:ascii="Cambria" w:eastAsia="Times New Roman" w:hAnsi="Cambria" w:cs="Times New Roman"/>
+                <w:lang w:val="es-ES" w:eastAsia="es-ES"/>
+                <w14:ligatures w14:val="none"/>
+              </w:rPr>
+              <w:t>O'Dwyer</w:t>
+            </w:r>
+            <w:proofErr w:type="spellEnd"/>
+            <w:r>
+              <w:rPr>
+                <w:rFonts w:ascii="Cambria" w:eastAsia="Times New Roman" w:hAnsi="Cambria" w:cs="Times New Roman"/>
+                <w:lang w:val="es-ES" w:eastAsia="es-ES"/>
+                <w14:ligatures w14:val="none"/>
+              </w:rPr>
+              <w:t xml:space="preserve"> &amp; </w:t>
+            </w:r>
+            <w:proofErr w:type="spellStart"/>
+            <w:r>
+              <w:rPr>
+                <w:rFonts w:ascii="Cambria" w:eastAsia="Times New Roman" w:hAnsi="Cambria" w:cs="Times New Roman"/>
+                <w:lang w:val="es-ES" w:eastAsia="es-ES"/>
+                <w14:ligatures w14:val="none"/>
+              </w:rPr>
+              <w:t>Kandler</w:t>
+            </w:r>
+            <w:proofErr w:type="spellEnd"/>
+            <w:r>
+              <w:rPr>
+                <w:rFonts w:ascii="Cambria" w:eastAsia="Times New Roman" w:hAnsi="Cambria" w:cs="Times New Roman"/>
+                <w:lang w:val="es-ES" w:eastAsia="es-ES"/>
+                <w14:ligatures w14:val="none"/>
+              </w:rPr>
+              <w:t xml:space="preserve"> (2017)</w:t>
+            </w:r>
+          </w:p>
+        </w:tc>
+        <w:tc>
+          <w:tcPr>
+            <w:tcW w:w="0" w:type="auto"/>
+            <w:hideMark/>
+          </w:tcPr>
+          <w:p>
+            <w:pPr>
+              <w:jc w:val="left"/>
+              <w:cnfStyle w:val="000000000000" w:firstRow="0" w:lastRow="0" w:firstColumn="0" w:lastColumn="0" w:oddVBand="0" w:evenVBand="0" w:oddHBand="0" w:evenHBand="0" w:firstRowFirstColumn="0" w:firstRowLastColumn="0" w:lastRowFirstColumn="0" w:lastRowLastColumn="0"/>
+              <w:rPr>
+                <w:rFonts w:ascii="Cambria" w:eastAsia="Times New Roman" w:hAnsi="Cambria" w:cs="Times New Roman"/>
+                <w:lang w:eastAsia="es-ES"/>
+                <w14:ligatures w14:val="none"/>
+              </w:rPr>
+            </w:pPr>
+            <w:r>
+              <w:rPr>
+                <w:rFonts w:ascii="Cambria" w:eastAsia="Times New Roman" w:hAnsi="Cambria" w:cs="Times New Roman"/>
+                <w:lang w:eastAsia="es-ES"/>
+                <w14:ligatures w14:val="none"/>
+              </w:rPr>
+              <w:t>How to distinguish neutrality from bias</w:t>
+            </w:r>
+            <w:r>
+              <w:rPr>
+                <w:rFonts w:ascii="Cambria" w:eastAsia="Times New Roman" w:hAnsi="Cambria" w:cs="Times New Roman"/>
+                <w:lang w:eastAsia="es-ES"/>
+                <w14:ligatures w14:val="none"/>
+              </w:rPr>
+              <w:t>,</w:t>
+            </w:r>
+          </w:p>
+        </w:tc>
+      </w:tr>
+      <w:tr>
+        <w:tc>
+          <w:tcPr>
+            <w:cnfStyle w:val="001000000000" w:firstRow="0" w:lastRow="0" w:firstColumn="1" w:lastColumn="0" w:oddVBand="0" w:evenVBand="0" w:oddHBand="0" w:evenHBand="0" w:firstRowFirstColumn="0" w:firstRowLastColumn="0" w:lastRowFirstColumn="0" w:lastRowLastColumn="0"/>
+            <w:tcW w:w="0" w:type="auto"/>
+            <w:hideMark/>
+          </w:tcPr>
+          <w:p>
+            <w:pPr>
+              <w:jc w:val="left"/>
+              <w:rPr>
+                <w:rFonts w:ascii="Cambria" w:eastAsia="Times New Roman" w:hAnsi="Cambria" w:cs="Times New Roman"/>
+                <w:lang w:val="es-ES" w:eastAsia="es-ES"/>
+                <w14:ligatures w14:val="none"/>
+              </w:rPr>
+            </w:pPr>
+            <w:proofErr w:type="spellStart"/>
+            <w:r>
+              <w:rPr>
+                <w:rFonts w:ascii="Cambria" w:eastAsia="Times New Roman" w:hAnsi="Cambria" w:cs="Times New Roman"/>
+                <w:lang w:val="es-ES" w:eastAsia="es-ES"/>
+                <w14:ligatures w14:val="none"/>
+              </w:rPr>
+              <w:t>Kandler</w:t>
+            </w:r>
+            <w:proofErr w:type="spellEnd"/>
+            <w:r>
+              <w:rPr>
+                <w:rFonts w:ascii="Cambria" w:eastAsia="Times New Roman" w:hAnsi="Cambria" w:cs="Times New Roman"/>
+                <w:lang w:val="es-ES" w:eastAsia="es-ES"/>
+                <w14:ligatures w14:val="none"/>
+              </w:rPr>
+              <w:t xml:space="preserve"> &amp; Crema (2019)</w:t>
+            </w:r>
+          </w:p>
+        </w:tc>
+        <w:tc>
+          <w:tcPr>
+            <w:tcW w:w="0" w:type="auto"/>
+            <w:hideMark/>
+          </w:tcPr>
+          <w:p>
+            <w:pPr>
+              <w:jc w:val="left"/>
+              <w:cnfStyle w:val="000000000000" w:firstRow="0" w:lastRow="0" w:firstColumn="0" w:lastColumn="0" w:oddVBand="0" w:evenVBand="0" w:oddHBand="0" w:evenHBand="0" w:firstRowFirstColumn="0" w:firstRowLastColumn="0" w:lastRowFirstColumn="0" w:lastRowLastColumn="0"/>
+              <w:rPr>
+                <w:rFonts w:ascii="Cambria" w:eastAsia="Times New Roman" w:hAnsi="Cambria" w:cs="Times New Roman"/>
+                <w:lang w:eastAsia="es-ES"/>
+                <w14:ligatures w14:val="none"/>
+              </w:rPr>
+            </w:pPr>
+            <w:r>
+              <w:rPr>
+                <w:rFonts w:ascii="Cambria" w:eastAsia="Times New Roman" w:hAnsi="Cambria" w:cs="Times New Roman"/>
+                <w:lang w:eastAsia="es-ES"/>
+                <w14:ligatures w14:val="none"/>
+              </w:rPr>
+              <w:t>Methodological overview of selection detection. Use to defend SST usage.</w:t>
+            </w:r>
+          </w:p>
+        </w:tc>
+      </w:tr>
+      <w:tr>
+        <w:tc>
+          <w:tcPr>
+            <w:cnfStyle w:val="001000000000" w:firstRow="0" w:lastRow="0" w:firstColumn="1" w:lastColumn="0" w:oddVBand="0" w:evenVBand="0" w:oddHBand="0" w:evenHBand="0" w:firstRowFirstColumn="0" w:firstRowLastColumn="0" w:lastRowFirstColumn="0" w:lastRowLastColumn="0"/>
+            <w:tcW w:w="0" w:type="auto"/>
+            <w:hideMark/>
+          </w:tcPr>
+          <w:p>
+            <w:pPr>
+              <w:jc w:val="left"/>
+              <w:rPr>
+                <w:rFonts w:ascii="Cambria" w:eastAsia="Times New Roman" w:hAnsi="Cambria" w:cs="Times New Roman"/>
+                <w:lang w:val="es-ES" w:eastAsia="es-ES"/>
+                <w14:ligatures w14:val="none"/>
+              </w:rPr>
+            </w:pPr>
+            <w:proofErr w:type="spellStart"/>
+            <w:r>
+              <w:rPr>
+                <w:rFonts w:ascii="Cambria" w:eastAsia="Times New Roman" w:hAnsi="Cambria" w:cs="Times New Roman"/>
+                <w:lang w:val="es-ES" w:eastAsia="es-ES"/>
+                <w14:ligatures w14:val="none"/>
+              </w:rPr>
+              <w:t>Feder</w:t>
+            </w:r>
+            <w:proofErr w:type="spellEnd"/>
+            <w:r>
+              <w:rPr>
+                <w:rFonts w:ascii="Cambria" w:eastAsia="Times New Roman" w:hAnsi="Cambria" w:cs="Times New Roman"/>
+                <w:lang w:val="es-ES" w:eastAsia="es-ES"/>
+                <w14:ligatures w14:val="none"/>
+              </w:rPr>
+              <w:t xml:space="preserve"> et al. (2014)</w:t>
+            </w:r>
+          </w:p>
+        </w:tc>
+        <w:tc>
+          <w:tcPr>
+            <w:tcW w:w="0" w:type="auto"/>
+            <w:hideMark/>
+          </w:tcPr>
+          <w:p>
+            <w:pPr>
+              <w:jc w:val="left"/>
+              <w:cnfStyle w:val="000000000000" w:firstRow="0" w:lastRow="0" w:firstColumn="0" w:lastColumn="0" w:oddVBand="0" w:evenVBand="0" w:oddHBand="0" w:evenHBand="0" w:firstRowFirstColumn="0" w:firstRowLastColumn="0" w:lastRowFirstColumn="0" w:lastRowLastColumn="0"/>
+              <w:rPr>
+                <w:rFonts w:ascii="Cambria" w:eastAsia="Times New Roman" w:hAnsi="Cambria" w:cs="Times New Roman"/>
+                <w:lang w:eastAsia="es-ES"/>
+                <w14:ligatures w14:val="none"/>
+              </w:rPr>
+            </w:pPr>
+            <w:r>
+              <w:rPr>
+                <w:rFonts w:ascii="Cambria" w:eastAsia="Times New Roman" w:hAnsi="Cambria" w:cs="Times New Roman"/>
+                <w:lang w:eastAsia="es-ES"/>
+                <w14:ligatures w14:val="none"/>
+              </w:rPr>
+              <w:t>Original SST logi</w:t>
+            </w:r>
+            <w:r>
+              <w:rPr>
+                <w:rFonts w:ascii="Cambria" w:eastAsia="Times New Roman" w:hAnsi="Cambria" w:cs="Times New Roman"/>
+                <w:lang w:eastAsia="es-ES"/>
+                <w14:ligatures w14:val="none"/>
+              </w:rPr>
+              <w:t>c.</w:t>
+            </w:r>
+          </w:p>
+        </w:tc>
+      </w:tr>
+      <w:tr>
+        <w:tc>
+          <w:tcPr>
+            <w:cnfStyle w:val="001000000000" w:firstRow="0" w:lastRow="0" w:firstColumn="1" w:lastColumn="0" w:oddVBand="0" w:evenVBand="0" w:oddHBand="0" w:evenHBand="0" w:firstRowFirstColumn="0" w:firstRowLastColumn="0" w:lastRowFirstColumn="0" w:lastRowLastColumn="0"/>
+            <w:tcW w:w="0" w:type="auto"/>
+            <w:hideMark/>
+          </w:tcPr>
+          <w:p>
+            <w:pPr>
+              <w:jc w:val="left"/>
+              <w:rPr>
+                <w:rFonts w:ascii="Cambria" w:eastAsia="Times New Roman" w:hAnsi="Cambria" w:cs="Times New Roman"/>
+                <w:lang w:val="es-ES" w:eastAsia="es-ES"/>
+                <w14:ligatures w14:val="none"/>
+              </w:rPr>
+            </w:pPr>
+            <w:r>
+              <w:rPr>
+                <w:rFonts w:ascii="Cambria" w:eastAsia="Times New Roman" w:hAnsi="Cambria" w:cs="Times New Roman"/>
+                <w:lang w:val="es-ES" w:eastAsia="es-ES"/>
+                <w14:ligatures w14:val="none"/>
+              </w:rPr>
+              <w:t>Newberry et al. (2017)</w:t>
+            </w:r>
+          </w:p>
+        </w:tc>
+        <w:tc>
+          <w:tcPr>
+            <w:tcW w:w="0" w:type="auto"/>
+            <w:hideMark/>
+          </w:tcPr>
+          <w:p>
+            <w:pPr>
+              <w:jc w:val="left"/>
+              <w:cnfStyle w:val="000000000000" w:firstRow="0" w:lastRow="0" w:firstColumn="0" w:lastColumn="0" w:oddVBand="0" w:evenVBand="0" w:oddHBand="0" w:evenHBand="0" w:firstRowFirstColumn="0" w:firstRowLastColumn="0" w:lastRowFirstColumn="0" w:lastRowLastColumn="0"/>
+              <w:rPr>
+                <w:rFonts w:ascii="Cambria" w:eastAsia="Times New Roman" w:hAnsi="Cambria" w:cs="Times New Roman"/>
+                <w:lang w:eastAsia="es-ES"/>
+                <w14:ligatures w14:val="none"/>
+              </w:rPr>
+            </w:pPr>
+            <w:r>
+              <w:rPr>
+                <w:rFonts w:ascii="Cambria" w:eastAsia="Times New Roman" w:hAnsi="Cambria" w:cs="Times New Roman"/>
+                <w:lang w:eastAsia="es-ES"/>
+                <w14:ligatures w14:val="none"/>
+              </w:rPr>
+              <w:t xml:space="preserve">SST applied to cultural (language) data. </w:t>
+            </w:r>
+            <w:r>
+              <w:rPr>
+                <w:rFonts w:ascii="Cambria" w:eastAsia="Times New Roman" w:hAnsi="Cambria" w:cs="Times New Roman"/>
+                <w:lang w:eastAsia="es-ES"/>
+                <w14:ligatures w14:val="none"/>
+              </w:rPr>
+              <w:t>Cross-domain use.</w:t>
+            </w:r>
+          </w:p>
+        </w:tc>
+      </w:tr>
+    </w:tbl>
+    <w:p>
+      <w:pPr>
+        <w:autoSpaceDE w:val="0"/>
+        <w:autoSpaceDN w:val="0"/>
+        <w:adjustRightInd w:val="0"/>
+        <w:rPr>
+          <w:rFonts w:ascii="Cambria Math" w:hAnsi="Cambria Math" w:cs="Courier New"/>
+          <w:highlight w:val="white"/>
+        </w:rPr>
+      </w:pPr>
+    </w:p>
+    <w:p>
+      <w:pPr>
+        <w:autoSpaceDE w:val="0"/>
+        <w:autoSpaceDN w:val="0"/>
+        <w:adjustRightInd w:val="0"/>
+        <w:rPr>
+          <w:rFonts w:ascii="Cambria Math" w:hAnsi="Cambria Math" w:cs="Courier New"/>
+          <w:highlight w:val="white"/>
         </w:rPr>
       </w:pPr>
     </w:p>
@@ -13165,7 +14207,7 @@
   <w:endnote w:type="separator" w:id="-1">
     <w:p>
       <w:pPr>
-        <w:spacing w:after="0" w:line="240" w:lineRule="auto"/>
+        <w:spacing w:after="0"/>
       </w:pPr>
       <w:r>
         <w:separator/>
@@ -13175,7 +14217,7 @@
   <w:endnote w:type="continuationSeparator" w:id="0">
     <w:p>
       <w:pPr>
-        <w:spacing w:after="0" w:line="240" w:lineRule="auto"/>
+        <w:spacing w:after="0"/>
       </w:pPr>
       <w:r>
         <w:continuationSeparator/>
@@ -13203,7 +14245,7 @@
     <w:sdtContent>
       <w:p>
         <w:pPr>
-          <w:pStyle w:val="Footer"/>
+          <w:pStyle w:val="Piedepgina"/>
           <w:jc w:val="right"/>
           <w:rPr>
             <w:rFonts w:ascii="Times New Roman" w:hAnsi="Times New Roman" w:cs="Times New Roman"/>
@@ -13244,7 +14286,7 @@
   </w:sdt>
   <w:p>
     <w:pPr>
-      <w:pStyle w:val="Footer"/>
+      <w:pStyle w:val="Piedepgina"/>
     </w:pPr>
   </w:p>
 </w:ftr>
@@ -13255,7 +14297,7 @@
   <w:footnote w:type="separator" w:id="-1">
     <w:p>
       <w:pPr>
-        <w:spacing w:after="0" w:line="240" w:lineRule="auto"/>
+        <w:spacing w:after="0"/>
       </w:pPr>
       <w:r>
         <w:separator/>
@@ -13265,7 +14307,7 @@
   <w:footnote w:type="continuationSeparator" w:id="0">
     <w:p>
       <w:pPr>
-        <w:spacing w:after="0" w:line="240" w:lineRule="auto"/>
+        <w:spacing w:after="0"/>
       </w:pPr>
       <w:r>
         <w:continuationSeparator/>
@@ -13503,6 +14545,119 @@
     </w:lvl>
   </w:abstractNum>
   <w:abstractNum w:abstractNumId="2" w15:restartNumberingAfterBreak="0">
+    <w:nsid w:val="4BE56002"/>
+    <w:multiLevelType w:val="multilevel"/>
+    <w:tmpl w:val="0C0A0021"/>
+    <w:lvl w:ilvl="0">
+      <w:start w:val="1"/>
+      <w:numFmt w:val="bullet"/>
+      <w:lvlText w:val=""/>
+      <w:lvlJc w:val="left"/>
+      <w:pPr>
+        <w:ind w:left="360" w:hanging="360"/>
+      </w:pPr>
+      <w:rPr>
+        <w:rFonts w:ascii="Wingdings" w:hAnsi="Wingdings" w:hint="default"/>
+      </w:rPr>
+    </w:lvl>
+    <w:lvl w:ilvl="1">
+      <w:start w:val="1"/>
+      <w:numFmt w:val="bullet"/>
+      <w:lvlText w:val=""/>
+      <w:lvlJc w:val="left"/>
+      <w:pPr>
+        <w:ind w:left="720" w:hanging="360"/>
+      </w:pPr>
+      <w:rPr>
+        <w:rFonts w:ascii="Wingdings" w:hAnsi="Wingdings" w:hint="default"/>
+      </w:rPr>
+    </w:lvl>
+    <w:lvl w:ilvl="2">
+      <w:start w:val="1"/>
+      <w:numFmt w:val="bullet"/>
+      <w:lvlText w:val=""/>
+      <w:lvlJc w:val="left"/>
+      <w:pPr>
+        <w:ind w:left="1080" w:hanging="360"/>
+      </w:pPr>
+      <w:rPr>
+        <w:rFonts w:ascii="Wingdings" w:hAnsi="Wingdings" w:hint="default"/>
+      </w:rPr>
+    </w:lvl>
+    <w:lvl w:ilvl="3">
+      <w:start w:val="1"/>
+      <w:numFmt w:val="bullet"/>
+      <w:lvlText w:val=""/>
+      <w:lvlJc w:val="left"/>
+      <w:pPr>
+        <w:ind w:left="1440" w:hanging="360"/>
+      </w:pPr>
+      <w:rPr>
+        <w:rFonts w:ascii="Symbol" w:hAnsi="Symbol" w:hint="default"/>
+      </w:rPr>
+    </w:lvl>
+    <w:lvl w:ilvl="4">
+      <w:start w:val="1"/>
+      <w:numFmt w:val="bullet"/>
+      <w:lvlText w:val=""/>
+      <w:lvlJc w:val="left"/>
+      <w:pPr>
+        <w:ind w:left="1800" w:hanging="360"/>
+      </w:pPr>
+      <w:rPr>
+        <w:rFonts w:ascii="Symbol" w:hAnsi="Symbol" w:hint="default"/>
+      </w:rPr>
+    </w:lvl>
+    <w:lvl w:ilvl="5">
+      <w:start w:val="1"/>
+      <w:numFmt w:val="bullet"/>
+      <w:lvlText w:val=""/>
+      <w:lvlJc w:val="left"/>
+      <w:pPr>
+        <w:ind w:left="2160" w:hanging="360"/>
+      </w:pPr>
+      <w:rPr>
+        <w:rFonts w:ascii="Wingdings" w:hAnsi="Wingdings" w:hint="default"/>
+      </w:rPr>
+    </w:lvl>
+    <w:lvl w:ilvl="6">
+      <w:start w:val="1"/>
+      <w:numFmt w:val="bullet"/>
+      <w:lvlText w:val=""/>
+      <w:lvlJc w:val="left"/>
+      <w:pPr>
+        <w:ind w:left="2520" w:hanging="360"/>
+      </w:pPr>
+      <w:rPr>
+        <w:rFonts w:ascii="Wingdings" w:hAnsi="Wingdings" w:hint="default"/>
+      </w:rPr>
+    </w:lvl>
+    <w:lvl w:ilvl="7">
+      <w:start w:val="1"/>
+      <w:numFmt w:val="bullet"/>
+      <w:lvlText w:val=""/>
+      <w:lvlJc w:val="left"/>
+      <w:pPr>
+        <w:ind w:left="2880" w:hanging="360"/>
+      </w:pPr>
+      <w:rPr>
+        <w:rFonts w:ascii="Symbol" w:hAnsi="Symbol" w:hint="default"/>
+      </w:rPr>
+    </w:lvl>
+    <w:lvl w:ilvl="8">
+      <w:start w:val="1"/>
+      <w:numFmt w:val="bullet"/>
+      <w:lvlText w:val=""/>
+      <w:lvlJc w:val="left"/>
+      <w:pPr>
+        <w:ind w:left="3240" w:hanging="360"/>
+      </w:pPr>
+      <w:rPr>
+        <w:rFonts w:ascii="Symbol" w:hAnsi="Symbol" w:hint="default"/>
+      </w:rPr>
+    </w:lvl>
+  </w:abstractNum>
+  <w:abstractNum w:abstractNumId="3" w15:restartNumberingAfterBreak="0">
     <w:nsid w:val="5ADE47B7"/>
     <w:multiLevelType w:val="hybridMultilevel"/>
     <w:tmpl w:val="F2A2E106"/>
@@ -13591,7 +14746,120 @@
       </w:pPr>
     </w:lvl>
   </w:abstractNum>
-  <w:abstractNum w:abstractNumId="3" w15:restartNumberingAfterBreak="0">
+  <w:abstractNum w:abstractNumId="4" w15:restartNumberingAfterBreak="0">
+    <w:nsid w:val="639C1850"/>
+    <w:multiLevelType w:val="multilevel"/>
+    <w:tmpl w:val="0C0A0021"/>
+    <w:lvl w:ilvl="0">
+      <w:start w:val="1"/>
+      <w:numFmt w:val="bullet"/>
+      <w:lvlText w:val=""/>
+      <w:lvlJc w:val="left"/>
+      <w:pPr>
+        <w:ind w:left="360" w:hanging="360"/>
+      </w:pPr>
+      <w:rPr>
+        <w:rFonts w:ascii="Wingdings" w:hAnsi="Wingdings" w:hint="default"/>
+      </w:rPr>
+    </w:lvl>
+    <w:lvl w:ilvl="1">
+      <w:start w:val="1"/>
+      <w:numFmt w:val="bullet"/>
+      <w:lvlText w:val=""/>
+      <w:lvlJc w:val="left"/>
+      <w:pPr>
+        <w:ind w:left="720" w:hanging="360"/>
+      </w:pPr>
+      <w:rPr>
+        <w:rFonts w:ascii="Wingdings" w:hAnsi="Wingdings" w:hint="default"/>
+      </w:rPr>
+    </w:lvl>
+    <w:lvl w:ilvl="2">
+      <w:start w:val="1"/>
+      <w:numFmt w:val="bullet"/>
+      <w:lvlText w:val=""/>
+      <w:lvlJc w:val="left"/>
+      <w:pPr>
+        <w:ind w:left="1080" w:hanging="360"/>
+      </w:pPr>
+      <w:rPr>
+        <w:rFonts w:ascii="Wingdings" w:hAnsi="Wingdings" w:hint="default"/>
+      </w:rPr>
+    </w:lvl>
+    <w:lvl w:ilvl="3">
+      <w:start w:val="1"/>
+      <w:numFmt w:val="bullet"/>
+      <w:lvlText w:val=""/>
+      <w:lvlJc w:val="left"/>
+      <w:pPr>
+        <w:ind w:left="1440" w:hanging="360"/>
+      </w:pPr>
+      <w:rPr>
+        <w:rFonts w:ascii="Symbol" w:hAnsi="Symbol" w:hint="default"/>
+      </w:rPr>
+    </w:lvl>
+    <w:lvl w:ilvl="4">
+      <w:start w:val="1"/>
+      <w:numFmt w:val="bullet"/>
+      <w:lvlText w:val=""/>
+      <w:lvlJc w:val="left"/>
+      <w:pPr>
+        <w:ind w:left="1800" w:hanging="360"/>
+      </w:pPr>
+      <w:rPr>
+        <w:rFonts w:ascii="Symbol" w:hAnsi="Symbol" w:hint="default"/>
+      </w:rPr>
+    </w:lvl>
+    <w:lvl w:ilvl="5">
+      <w:start w:val="1"/>
+      <w:numFmt w:val="bullet"/>
+      <w:lvlText w:val=""/>
+      <w:lvlJc w:val="left"/>
+      <w:pPr>
+        <w:ind w:left="2160" w:hanging="360"/>
+      </w:pPr>
+      <w:rPr>
+        <w:rFonts w:ascii="Wingdings" w:hAnsi="Wingdings" w:hint="default"/>
+      </w:rPr>
+    </w:lvl>
+    <w:lvl w:ilvl="6">
+      <w:start w:val="1"/>
+      <w:numFmt w:val="bullet"/>
+      <w:lvlText w:val=""/>
+      <w:lvlJc w:val="left"/>
+      <w:pPr>
+        <w:ind w:left="2520" w:hanging="360"/>
+      </w:pPr>
+      <w:rPr>
+        <w:rFonts w:ascii="Wingdings" w:hAnsi="Wingdings" w:hint="default"/>
+      </w:rPr>
+    </w:lvl>
+    <w:lvl w:ilvl="7">
+      <w:start w:val="1"/>
+      <w:numFmt w:val="bullet"/>
+      <w:lvlText w:val=""/>
+      <w:lvlJc w:val="left"/>
+      <w:pPr>
+        <w:ind w:left="2880" w:hanging="360"/>
+      </w:pPr>
+      <w:rPr>
+        <w:rFonts w:ascii="Symbol" w:hAnsi="Symbol" w:hint="default"/>
+      </w:rPr>
+    </w:lvl>
+    <w:lvl w:ilvl="8">
+      <w:start w:val="1"/>
+      <w:numFmt w:val="bullet"/>
+      <w:lvlText w:val=""/>
+      <w:lvlJc w:val="left"/>
+      <w:pPr>
+        <w:ind w:left="3240" w:hanging="360"/>
+      </w:pPr>
+      <w:rPr>
+        <w:rFonts w:ascii="Symbol" w:hAnsi="Symbol" w:hint="default"/>
+      </w:rPr>
+    </w:lvl>
+  </w:abstractNum>
+  <w:abstractNum w:abstractNumId="5" w15:restartNumberingAfterBreak="0">
     <w:nsid w:val="79981284"/>
     <w:multiLevelType w:val="hybridMultilevel"/>
     <w:tmpl w:val="7384F62E"/>
@@ -13684,13 +14952,19 @@
     <w:abstractNumId w:val="0"/>
   </w:num>
   <w:num w:numId="2" w16cid:durableId="1985237780">
-    <w:abstractNumId w:val="2"/>
+    <w:abstractNumId w:val="3"/>
   </w:num>
   <w:num w:numId="3" w16cid:durableId="242960625">
     <w:abstractNumId w:val="1"/>
   </w:num>
   <w:num w:numId="4" w16cid:durableId="136800054">
-    <w:abstractNumId w:val="3"/>
+    <w:abstractNumId w:val="5"/>
+  </w:num>
+  <w:num w:numId="5" w16cid:durableId="592517230">
+    <w:abstractNumId w:val="4"/>
+  </w:num>
+  <w:num w:numId="6" w16cid:durableId="1190945887">
+    <w:abstractNumId w:val="2"/>
   </w:num>
 </w:numbering>
 </file>
@@ -13709,7 +14983,8 @@
     </w:rPrDefault>
     <w:pPrDefault>
       <w:pPr>
-        <w:spacing w:after="160" w:line="259" w:lineRule="auto"/>
+        <w:spacing w:after="120"/>
+        <w:jc w:val="both"/>
       </w:pPr>
     </w:pPrDefault>
   </w:docDefaults>
@@ -14095,18 +15370,15 @@
     <w:name w:val="Normal"/>
     <w:qFormat/>
     <w:rsid w:val="00251DB1"/>
-    <w:pPr>
-      <w:jc w:val="both"/>
-    </w:pPr>
     <w:rPr>
       <w:lang w:val="en-GB"/>
     </w:rPr>
   </w:style>
-  <w:style w:type="paragraph" w:styleId="Heading1">
+  <w:style w:type="paragraph" w:styleId="Ttulo1">
     <w:name w:val="heading 1"/>
     <w:basedOn w:val="Normal"/>
     <w:next w:val="Normal"/>
-    <w:link w:val="Heading1Char"/>
+    <w:link w:val="Ttulo1Car"/>
     <w:uiPriority w:val="9"/>
     <w:qFormat/>
     <w:rsid w:val="007D5A59"/>
@@ -14123,11 +15395,11 @@
       <w:szCs w:val="40"/>
     </w:rPr>
   </w:style>
-  <w:style w:type="paragraph" w:styleId="Heading2">
+  <w:style w:type="paragraph" w:styleId="Ttulo2">
     <w:name w:val="heading 2"/>
     <w:basedOn w:val="Normal"/>
     <w:next w:val="Normal"/>
-    <w:link w:val="Heading2Char"/>
+    <w:link w:val="Ttulo2Car"/>
     <w:uiPriority w:val="9"/>
     <w:semiHidden/>
     <w:unhideWhenUsed/>
@@ -14146,11 +15418,11 @@
       <w:szCs w:val="32"/>
     </w:rPr>
   </w:style>
-  <w:style w:type="paragraph" w:styleId="Heading3">
+  <w:style w:type="paragraph" w:styleId="Ttulo3">
     <w:name w:val="heading 3"/>
     <w:basedOn w:val="Normal"/>
     <w:next w:val="Normal"/>
-    <w:link w:val="Heading3Char"/>
+    <w:link w:val="Ttulo3Car"/>
     <w:uiPriority w:val="9"/>
     <w:semiHidden/>
     <w:unhideWhenUsed/>
@@ -14169,11 +15441,11 @@
       <w:szCs w:val="28"/>
     </w:rPr>
   </w:style>
-  <w:style w:type="paragraph" w:styleId="Heading4">
+  <w:style w:type="paragraph" w:styleId="Ttulo4">
     <w:name w:val="heading 4"/>
     <w:basedOn w:val="Normal"/>
     <w:next w:val="Normal"/>
-    <w:link w:val="Heading4Char"/>
+    <w:link w:val="Ttulo4Car"/>
     <w:uiPriority w:val="9"/>
     <w:semiHidden/>
     <w:unhideWhenUsed/>
@@ -14192,11 +15464,11 @@
       <w:color w:val="0F4761" w:themeColor="accent1" w:themeShade="BF"/>
     </w:rPr>
   </w:style>
-  <w:style w:type="paragraph" w:styleId="Heading5">
+  <w:style w:type="paragraph" w:styleId="Ttulo5">
     <w:name w:val="heading 5"/>
     <w:basedOn w:val="Normal"/>
     <w:next w:val="Normal"/>
-    <w:link w:val="Heading5Char"/>
+    <w:link w:val="Ttulo5Car"/>
     <w:uiPriority w:val="9"/>
     <w:semiHidden/>
     <w:unhideWhenUsed/>
@@ -14213,11 +15485,11 @@
       <w:color w:val="0F4761" w:themeColor="accent1" w:themeShade="BF"/>
     </w:rPr>
   </w:style>
-  <w:style w:type="paragraph" w:styleId="Heading6">
+  <w:style w:type="paragraph" w:styleId="Ttulo6">
     <w:name w:val="heading 6"/>
     <w:basedOn w:val="Normal"/>
     <w:next w:val="Normal"/>
-    <w:link w:val="Heading6Char"/>
+    <w:link w:val="Ttulo6Car"/>
     <w:uiPriority w:val="9"/>
     <w:semiHidden/>
     <w:unhideWhenUsed/>
@@ -14236,11 +15508,11 @@
       <w:color w:val="595959" w:themeColor="text1" w:themeTint="A6"/>
     </w:rPr>
   </w:style>
-  <w:style w:type="paragraph" w:styleId="Heading7">
+  <w:style w:type="paragraph" w:styleId="Ttulo7">
     <w:name w:val="heading 7"/>
     <w:basedOn w:val="Normal"/>
     <w:next w:val="Normal"/>
-    <w:link w:val="Heading7Char"/>
+    <w:link w:val="Ttulo7Car"/>
     <w:uiPriority w:val="9"/>
     <w:semiHidden/>
     <w:unhideWhenUsed/>
@@ -14257,11 +15529,11 @@
       <w:color w:val="595959" w:themeColor="text1" w:themeTint="A6"/>
     </w:rPr>
   </w:style>
-  <w:style w:type="paragraph" w:styleId="Heading8">
+  <w:style w:type="paragraph" w:styleId="Ttulo8">
     <w:name w:val="heading 8"/>
     <w:basedOn w:val="Normal"/>
     <w:next w:val="Normal"/>
-    <w:link w:val="Heading8Char"/>
+    <w:link w:val="Ttulo8Car"/>
     <w:uiPriority w:val="9"/>
     <w:semiHidden/>
     <w:unhideWhenUsed/>
@@ -14280,11 +15552,11 @@
       <w:color w:val="272727" w:themeColor="text1" w:themeTint="D8"/>
     </w:rPr>
   </w:style>
-  <w:style w:type="paragraph" w:styleId="Heading9">
+  <w:style w:type="paragraph" w:styleId="Ttulo9">
     <w:name w:val="heading 9"/>
     <w:basedOn w:val="Normal"/>
     <w:next w:val="Normal"/>
-    <w:link w:val="Heading9Char"/>
+    <w:link w:val="Ttulo9Car"/>
     <w:uiPriority w:val="9"/>
     <w:semiHidden/>
     <w:unhideWhenUsed/>
@@ -14301,13 +15573,13 @@
       <w:color w:val="272727" w:themeColor="text1" w:themeTint="D8"/>
     </w:rPr>
   </w:style>
-  <w:style w:type="character" w:default="1" w:styleId="DefaultParagraphFont">
+  <w:style w:type="character" w:default="1" w:styleId="Fuentedeprrafopredeter">
     <w:name w:val="Default Paragraph Font"/>
     <w:uiPriority w:val="1"/>
     <w:semiHidden/>
     <w:unhideWhenUsed/>
   </w:style>
-  <w:style w:type="table" w:default="1" w:styleId="TableNormal">
+  <w:style w:type="table" w:default="1" w:styleId="Tablanormal">
     <w:name w:val="Normal Table"/>
     <w:uiPriority w:val="99"/>
     <w:semiHidden/>
@@ -14322,16 +15594,16 @@
       </w:tblCellMar>
     </w:tblPr>
   </w:style>
-  <w:style w:type="numbering" w:default="1" w:styleId="NoList">
+  <w:style w:type="numbering" w:default="1" w:styleId="Sinlista">
     <w:name w:val="No List"/>
     <w:uiPriority w:val="99"/>
     <w:semiHidden/>
     <w:unhideWhenUsed/>
   </w:style>
-  <w:style w:type="character" w:customStyle="1" w:styleId="Heading1Char">
-    <w:name w:val="Heading 1 Char"/>
-    <w:basedOn w:val="DefaultParagraphFont"/>
-    <w:link w:val="Heading1"/>
+  <w:style w:type="character" w:customStyle="1" w:styleId="Ttulo1Car">
+    <w:name w:val="Título 1 Car"/>
+    <w:basedOn w:val="Fuentedeprrafopredeter"/>
+    <w:link w:val="Ttulo1"/>
     <w:uiPriority w:val="9"/>
     <w:rsid w:val="007D5A59"/>
     <w:rPr>
@@ -14341,10 +15613,10 @@
       <w:szCs w:val="40"/>
     </w:rPr>
   </w:style>
-  <w:style w:type="character" w:customStyle="1" w:styleId="Heading2Char">
-    <w:name w:val="Heading 2 Char"/>
-    <w:basedOn w:val="DefaultParagraphFont"/>
-    <w:link w:val="Heading2"/>
+  <w:style w:type="character" w:customStyle="1" w:styleId="Ttulo2Car">
+    <w:name w:val="Título 2 Car"/>
+    <w:basedOn w:val="Fuentedeprrafopredeter"/>
+    <w:link w:val="Ttulo2"/>
     <w:uiPriority w:val="9"/>
     <w:semiHidden/>
     <w:rsid w:val="007D5A59"/>
@@ -14355,10 +15627,10 @@
       <w:szCs w:val="32"/>
     </w:rPr>
   </w:style>
-  <w:style w:type="character" w:customStyle="1" w:styleId="Heading3Char">
-    <w:name w:val="Heading 3 Char"/>
-    <w:basedOn w:val="DefaultParagraphFont"/>
-    <w:link w:val="Heading3"/>
+  <w:style w:type="character" w:customStyle="1" w:styleId="Ttulo3Car">
+    <w:name w:val="Título 3 Car"/>
+    <w:basedOn w:val="Fuentedeprrafopredeter"/>
+    <w:link w:val="Ttulo3"/>
     <w:uiPriority w:val="9"/>
     <w:semiHidden/>
     <w:rsid w:val="007D5A59"/>
@@ -14369,10 +15641,10 @@
       <w:szCs w:val="28"/>
     </w:rPr>
   </w:style>
-  <w:style w:type="character" w:customStyle="1" w:styleId="Heading4Char">
-    <w:name w:val="Heading 4 Char"/>
-    <w:basedOn w:val="DefaultParagraphFont"/>
-    <w:link w:val="Heading4"/>
+  <w:style w:type="character" w:customStyle="1" w:styleId="Ttulo4Car">
+    <w:name w:val="Título 4 Car"/>
+    <w:basedOn w:val="Fuentedeprrafopredeter"/>
+    <w:link w:val="Ttulo4"/>
     <w:uiPriority w:val="9"/>
     <w:semiHidden/>
     <w:rsid w:val="007D5A59"/>
@@ -14383,10 +15655,10 @@
       <w:color w:val="0F4761" w:themeColor="accent1" w:themeShade="BF"/>
     </w:rPr>
   </w:style>
-  <w:style w:type="character" w:customStyle="1" w:styleId="Heading5Char">
-    <w:name w:val="Heading 5 Char"/>
-    <w:basedOn w:val="DefaultParagraphFont"/>
-    <w:link w:val="Heading5"/>
+  <w:style w:type="character" w:customStyle="1" w:styleId="Ttulo5Car">
+    <w:name w:val="Título 5 Car"/>
+    <w:basedOn w:val="Fuentedeprrafopredeter"/>
+    <w:link w:val="Ttulo5"/>
     <w:uiPriority w:val="9"/>
     <w:semiHidden/>
     <w:rsid w:val="007D5A59"/>
@@ -14395,10 +15667,10 @@
       <w:color w:val="0F4761" w:themeColor="accent1" w:themeShade="BF"/>
     </w:rPr>
   </w:style>
-  <w:style w:type="character" w:customStyle="1" w:styleId="Heading6Char">
-    <w:name w:val="Heading 6 Char"/>
-    <w:basedOn w:val="DefaultParagraphFont"/>
-    <w:link w:val="Heading6"/>
+  <w:style w:type="character" w:customStyle="1" w:styleId="Ttulo6Car">
+    <w:name w:val="Título 6 Car"/>
+    <w:basedOn w:val="Fuentedeprrafopredeter"/>
+    <w:link w:val="Ttulo6"/>
     <w:uiPriority w:val="9"/>
     <w:semiHidden/>
     <w:rsid w:val="007D5A59"/>
@@ -14409,10 +15681,10 @@
       <w:color w:val="595959" w:themeColor="text1" w:themeTint="A6"/>
     </w:rPr>
   </w:style>
-  <w:style w:type="character" w:customStyle="1" w:styleId="Heading7Char">
-    <w:name w:val="Heading 7 Char"/>
-    <w:basedOn w:val="DefaultParagraphFont"/>
-    <w:link w:val="Heading7"/>
+  <w:style w:type="character" w:customStyle="1" w:styleId="Ttulo7Car">
+    <w:name w:val="Título 7 Car"/>
+    <w:basedOn w:val="Fuentedeprrafopredeter"/>
+    <w:link w:val="Ttulo7"/>
     <w:uiPriority w:val="9"/>
     <w:semiHidden/>
     <w:rsid w:val="007D5A59"/>
@@ -14421,10 +15693,10 @@
       <w:color w:val="595959" w:themeColor="text1" w:themeTint="A6"/>
     </w:rPr>
   </w:style>
-  <w:style w:type="character" w:customStyle="1" w:styleId="Heading8Char">
-    <w:name w:val="Heading 8 Char"/>
-    <w:basedOn w:val="DefaultParagraphFont"/>
-    <w:link w:val="Heading8"/>
+  <w:style w:type="character" w:customStyle="1" w:styleId="Ttulo8Car">
+    <w:name w:val="Título 8 Car"/>
+    <w:basedOn w:val="Fuentedeprrafopredeter"/>
+    <w:link w:val="Ttulo8"/>
     <w:uiPriority w:val="9"/>
     <w:semiHidden/>
     <w:rsid w:val="007D5A59"/>
@@ -14435,10 +15707,10 @@
       <w:color w:val="272727" w:themeColor="text1" w:themeTint="D8"/>
     </w:rPr>
   </w:style>
-  <w:style w:type="character" w:customStyle="1" w:styleId="Heading9Char">
-    <w:name w:val="Heading 9 Char"/>
-    <w:basedOn w:val="DefaultParagraphFont"/>
-    <w:link w:val="Heading9"/>
+  <w:style w:type="character" w:customStyle="1" w:styleId="Ttulo9Car">
+    <w:name w:val="Título 9 Car"/>
+    <w:basedOn w:val="Fuentedeprrafopredeter"/>
+    <w:link w:val="Ttulo9"/>
     <w:uiPriority w:val="9"/>
     <w:semiHidden/>
     <w:rsid w:val="007D5A59"/>
@@ -14447,16 +15719,16 @@
       <w:color w:val="272727" w:themeColor="text1" w:themeTint="D8"/>
     </w:rPr>
   </w:style>
-  <w:style w:type="paragraph" w:styleId="Title">
+  <w:style w:type="paragraph" w:styleId="Ttulo">
     <w:name w:val="Title"/>
     <w:basedOn w:val="Normal"/>
     <w:next w:val="Normal"/>
-    <w:link w:val="TitleChar"/>
+    <w:link w:val="TtuloCar"/>
     <w:uiPriority w:val="10"/>
     <w:qFormat/>
     <w:rsid w:val="007D5A59"/>
     <w:pPr>
-      <w:spacing w:after="80" w:line="240" w:lineRule="auto"/>
+      <w:spacing w:after="80"/>
       <w:contextualSpacing/>
     </w:pPr>
     <w:rPr>
@@ -14467,10 +15739,10 @@
       <w:szCs w:val="56"/>
     </w:rPr>
   </w:style>
-  <w:style w:type="character" w:customStyle="1" w:styleId="TitleChar">
-    <w:name w:val="Title Char"/>
-    <w:basedOn w:val="DefaultParagraphFont"/>
-    <w:link w:val="Title"/>
+  <w:style w:type="character" w:customStyle="1" w:styleId="TtuloCar">
+    <w:name w:val="Título Car"/>
+    <w:basedOn w:val="Fuentedeprrafopredeter"/>
+    <w:link w:val="Ttulo"/>
     <w:uiPriority w:val="10"/>
     <w:rsid w:val="007D5A59"/>
     <w:rPr>
@@ -14481,11 +15753,11 @@
       <w:szCs w:val="56"/>
     </w:rPr>
   </w:style>
-  <w:style w:type="paragraph" w:styleId="Subtitle">
+  <w:style w:type="paragraph" w:styleId="Subttulo">
     <w:name w:val="Subtitle"/>
     <w:basedOn w:val="Normal"/>
     <w:next w:val="Normal"/>
-    <w:link w:val="SubtitleChar"/>
+    <w:link w:val="SubttuloCar"/>
     <w:uiPriority w:val="11"/>
     <w:qFormat/>
     <w:rsid w:val="007D5A59"/>
@@ -14502,10 +15774,10 @@
       <w:szCs w:val="28"/>
     </w:rPr>
   </w:style>
-  <w:style w:type="character" w:customStyle="1" w:styleId="SubtitleChar">
-    <w:name w:val="Subtitle Char"/>
-    <w:basedOn w:val="DefaultParagraphFont"/>
-    <w:link w:val="Subtitle"/>
+  <w:style w:type="character" w:customStyle="1" w:styleId="SubttuloCar">
+    <w:name w:val="Subtítulo Car"/>
+    <w:basedOn w:val="Fuentedeprrafopredeter"/>
+    <w:link w:val="Subttulo"/>
     <w:uiPriority w:val="11"/>
     <w:rsid w:val="007D5A59"/>
     <w:rPr>
@@ -14516,11 +15788,11 @@
       <w:szCs w:val="28"/>
     </w:rPr>
   </w:style>
-  <w:style w:type="paragraph" w:styleId="Quote">
+  <w:style w:type="paragraph" w:styleId="Cita">
     <w:name w:val="Quote"/>
     <w:basedOn w:val="Normal"/>
     <w:next w:val="Normal"/>
-    <w:link w:val="QuoteChar"/>
+    <w:link w:val="CitaCar"/>
     <w:uiPriority w:val="29"/>
     <w:qFormat/>
     <w:rsid w:val="007D5A59"/>
@@ -14534,10 +15806,10 @@
       <w:color w:val="404040" w:themeColor="text1" w:themeTint="BF"/>
     </w:rPr>
   </w:style>
-  <w:style w:type="character" w:customStyle="1" w:styleId="QuoteChar">
-    <w:name w:val="Quote Char"/>
-    <w:basedOn w:val="DefaultParagraphFont"/>
-    <w:link w:val="Quote"/>
+  <w:style w:type="character" w:customStyle="1" w:styleId="CitaCar">
+    <w:name w:val="Cita Car"/>
+    <w:basedOn w:val="Fuentedeprrafopredeter"/>
+    <w:link w:val="Cita"/>
     <w:uiPriority w:val="29"/>
     <w:rsid w:val="007D5A59"/>
     <w:rPr>
@@ -14546,7 +15818,7 @@
       <w:color w:val="404040" w:themeColor="text1" w:themeTint="BF"/>
     </w:rPr>
   </w:style>
-  <w:style w:type="paragraph" w:styleId="ListParagraph">
+  <w:style w:type="paragraph" w:styleId="Prrafodelista">
     <w:name w:val="List Paragraph"/>
     <w:basedOn w:val="Normal"/>
     <w:uiPriority w:val="34"/>
@@ -14557,9 +15829,9 @@
       <w:contextualSpacing/>
     </w:pPr>
   </w:style>
-  <w:style w:type="character" w:styleId="IntenseEmphasis">
+  <w:style w:type="character" w:styleId="nfasisintenso">
     <w:name w:val="Intense Emphasis"/>
-    <w:basedOn w:val="DefaultParagraphFont"/>
+    <w:basedOn w:val="Fuentedeprrafopredeter"/>
     <w:uiPriority w:val="21"/>
     <w:qFormat/>
     <w:rsid w:val="007D5A59"/>
@@ -14569,11 +15841,11 @@
       <w:color w:val="0F4761" w:themeColor="accent1" w:themeShade="BF"/>
     </w:rPr>
   </w:style>
-  <w:style w:type="paragraph" w:styleId="IntenseQuote">
+  <w:style w:type="paragraph" w:styleId="Citadestacada">
     <w:name w:val="Intense Quote"/>
     <w:basedOn w:val="Normal"/>
     <w:next w:val="Normal"/>
-    <w:link w:val="IntenseQuoteChar"/>
+    <w:link w:val="CitadestacadaCar"/>
     <w:uiPriority w:val="30"/>
     <w:qFormat/>
     <w:rsid w:val="007D5A59"/>
@@ -14592,10 +15864,10 @@
       <w:color w:val="0F4761" w:themeColor="accent1" w:themeShade="BF"/>
     </w:rPr>
   </w:style>
-  <w:style w:type="character" w:customStyle="1" w:styleId="IntenseQuoteChar">
-    <w:name w:val="Intense Quote Char"/>
-    <w:basedOn w:val="DefaultParagraphFont"/>
-    <w:link w:val="IntenseQuote"/>
+  <w:style w:type="character" w:customStyle="1" w:styleId="CitadestacadaCar">
+    <w:name w:val="Cita destacada Car"/>
+    <w:basedOn w:val="Fuentedeprrafopredeter"/>
+    <w:link w:val="Citadestacada"/>
     <w:uiPriority w:val="30"/>
     <w:rsid w:val="007D5A59"/>
     <w:rPr>
@@ -14604,9 +15876,9 @@
       <w:color w:val="0F4761" w:themeColor="accent1" w:themeShade="BF"/>
     </w:rPr>
   </w:style>
-  <w:style w:type="character" w:styleId="IntenseReference">
+  <w:style w:type="character" w:styleId="Referenciaintensa">
     <w:name w:val="Intense Reference"/>
-    <w:basedOn w:val="DefaultParagraphFont"/>
+    <w:basedOn w:val="Fuentedeprrafopredeter"/>
     <w:uiPriority w:val="32"/>
     <w:qFormat/>
     <w:rsid w:val="007D5A59"/>
@@ -14618,10 +15890,10 @@
       <w:spacing w:val="5"/>
     </w:rPr>
   </w:style>
-  <w:style w:type="paragraph" w:styleId="Header">
+  <w:style w:type="paragraph" w:styleId="Encabezado">
     <w:name w:val="header"/>
     <w:basedOn w:val="Normal"/>
-    <w:link w:val="HeaderChar"/>
+    <w:link w:val="EncabezadoCar"/>
     <w:uiPriority w:val="99"/>
     <w:unhideWhenUsed/>
     <w:rsid w:val="001351BD"/>
@@ -14630,20 +15902,20 @@
         <w:tab w:val="center" w:pos="4513"/>
         <w:tab w:val="right" w:pos="9026"/>
       </w:tabs>
-      <w:spacing w:after="0" w:line="240" w:lineRule="auto"/>
+      <w:spacing w:after="0"/>
     </w:pPr>
   </w:style>
-  <w:style w:type="character" w:customStyle="1" w:styleId="HeaderChar">
-    <w:name w:val="Header Char"/>
-    <w:basedOn w:val="DefaultParagraphFont"/>
-    <w:link w:val="Header"/>
+  <w:style w:type="character" w:customStyle="1" w:styleId="EncabezadoCar">
+    <w:name w:val="Encabezado Car"/>
+    <w:basedOn w:val="Fuentedeprrafopredeter"/>
+    <w:link w:val="Encabezado"/>
     <w:uiPriority w:val="99"/>
     <w:rsid w:val="001351BD"/>
   </w:style>
-  <w:style w:type="paragraph" w:styleId="Footer">
+  <w:style w:type="paragraph" w:styleId="Piedepgina">
     <w:name w:val="footer"/>
     <w:basedOn w:val="Normal"/>
-    <w:link w:val="FooterChar"/>
+    <w:link w:val="PiedepginaCar"/>
     <w:uiPriority w:val="99"/>
     <w:unhideWhenUsed/>
     <w:rsid w:val="001351BD"/>
@@ -14652,23 +15924,23 @@
         <w:tab w:val="center" w:pos="4513"/>
         <w:tab w:val="right" w:pos="9026"/>
       </w:tabs>
-      <w:spacing w:after="0" w:line="240" w:lineRule="auto"/>
+      <w:spacing w:after="0"/>
     </w:pPr>
   </w:style>
-  <w:style w:type="character" w:customStyle="1" w:styleId="FooterChar">
-    <w:name w:val="Footer Char"/>
-    <w:basedOn w:val="DefaultParagraphFont"/>
-    <w:link w:val="Footer"/>
+  <w:style w:type="character" w:customStyle="1" w:styleId="PiedepginaCar">
+    <w:name w:val="Pie de página Car"/>
+    <w:basedOn w:val="Fuentedeprrafopredeter"/>
+    <w:link w:val="Piedepgina"/>
     <w:uiPriority w:val="99"/>
     <w:rsid w:val="001351BD"/>
   </w:style>
-  <w:style w:type="table" w:styleId="TableGrid">
+  <w:style w:type="table" w:styleId="Tablaconcuadrcula">
     <w:name w:val="Table Grid"/>
-    <w:basedOn w:val="TableNormal"/>
+    <w:basedOn w:val="Tablanormal"/>
     <w:uiPriority w:val="39"/>
     <w:rsid w:val="00BC0796"/>
     <w:pPr>
-      <w:spacing w:after="0" w:line="240" w:lineRule="auto"/>
+      <w:spacing w:after="0"/>
     </w:pPr>
     <w:tblPr>
       <w:tblBorders>
@@ -14680,6 +15952,169 @@
         <w:insideV w:val="single" w:sz="4" w:space="0" w:color="auto"/>
       </w:tblBorders>
     </w:tblPr>
+  </w:style>
+  <w:style w:type="table" w:styleId="Tablanormal4">
+    <w:name w:val="Plain Table 4"/>
+    <w:basedOn w:val="Tablanormal"/>
+    <w:uiPriority w:val="44"/>
+    <w:rsid w:val="004938CC"/>
+    <w:pPr>
+      <w:spacing w:after="0"/>
+    </w:pPr>
+    <w:tblPr>
+      <w:tblStyleRowBandSize w:val="1"/>
+      <w:tblStyleColBandSize w:val="1"/>
+    </w:tblPr>
+    <w:tblStylePr w:type="firstRow">
+      <w:rPr>
+        <w:b/>
+        <w:bCs/>
+      </w:rPr>
+    </w:tblStylePr>
+    <w:tblStylePr w:type="lastRow">
+      <w:rPr>
+        <w:b/>
+        <w:bCs/>
+      </w:rPr>
+    </w:tblStylePr>
+    <w:tblStylePr w:type="firstCol">
+      <w:rPr>
+        <w:b/>
+        <w:bCs/>
+      </w:rPr>
+    </w:tblStylePr>
+    <w:tblStylePr w:type="lastCol">
+      <w:rPr>
+        <w:b/>
+        <w:bCs/>
+      </w:rPr>
+    </w:tblStylePr>
+    <w:tblStylePr w:type="band1Vert">
+      <w:tblPr/>
+      <w:tcPr>
+        <w:shd w:val="clear" w:color="auto" w:fill="F2F2F2" w:themeFill="background1" w:themeFillShade="F2"/>
+      </w:tcPr>
+    </w:tblStylePr>
+    <w:tblStylePr w:type="band1Horz">
+      <w:tblPr/>
+      <w:tcPr>
+        <w:shd w:val="clear" w:color="auto" w:fill="F2F2F2" w:themeFill="background1" w:themeFillShade="F2"/>
+      </w:tcPr>
+    </w:tblStylePr>
+  </w:style>
+  <w:style w:type="table" w:styleId="Tablaconcuadrcula1clara-nfasis4">
+    <w:name w:val="Grid Table 1 Light Accent 4"/>
+    <w:basedOn w:val="Tablanormal"/>
+    <w:uiPriority w:val="46"/>
+    <w:rsid w:val="004938CC"/>
+    <w:pPr>
+      <w:spacing w:after="0"/>
+    </w:pPr>
+    <w:tblPr>
+      <w:tblStyleRowBandSize w:val="1"/>
+      <w:tblStyleColBandSize w:val="1"/>
+      <w:tblBorders>
+        <w:top w:val="single" w:sz="4" w:space="0" w:color="95DCF7" w:themeColor="accent4" w:themeTint="66"/>
+        <w:left w:val="single" w:sz="4" w:space="0" w:color="95DCF7" w:themeColor="accent4" w:themeTint="66"/>
+        <w:bottom w:val="single" w:sz="4" w:space="0" w:color="95DCF7" w:themeColor="accent4" w:themeTint="66"/>
+        <w:right w:val="single" w:sz="4" w:space="0" w:color="95DCF7" w:themeColor="accent4" w:themeTint="66"/>
+        <w:insideH w:val="single" w:sz="4" w:space="0" w:color="95DCF7" w:themeColor="accent4" w:themeTint="66"/>
+        <w:insideV w:val="single" w:sz="4" w:space="0" w:color="95DCF7" w:themeColor="accent4" w:themeTint="66"/>
+      </w:tblBorders>
+    </w:tblPr>
+    <w:tblStylePr w:type="firstRow">
+      <w:rPr>
+        <w:b/>
+        <w:bCs/>
+      </w:rPr>
+      <w:tblPr/>
+      <w:tcPr>
+        <w:tcBorders>
+          <w:bottom w:val="single" w:sz="12" w:space="0" w:color="60CAF3" w:themeColor="accent4" w:themeTint="99"/>
+        </w:tcBorders>
+      </w:tcPr>
+    </w:tblStylePr>
+    <w:tblStylePr w:type="lastRow">
+      <w:rPr>
+        <w:b/>
+        <w:bCs/>
+      </w:rPr>
+      <w:tblPr/>
+      <w:tcPr>
+        <w:tcBorders>
+          <w:top w:val="double" w:sz="2" w:space="0" w:color="60CAF3" w:themeColor="accent4" w:themeTint="99"/>
+        </w:tcBorders>
+      </w:tcPr>
+    </w:tblStylePr>
+    <w:tblStylePr w:type="firstCol">
+      <w:rPr>
+        <w:b/>
+        <w:bCs/>
+      </w:rPr>
+    </w:tblStylePr>
+    <w:tblStylePr w:type="lastCol">
+      <w:rPr>
+        <w:b/>
+        <w:bCs/>
+      </w:rPr>
+    </w:tblStylePr>
+  </w:style>
+  <w:style w:type="table" w:styleId="Tablaconcuadrcula1clara-nfasis1">
+    <w:name w:val="Grid Table 1 Light Accent 1"/>
+    <w:basedOn w:val="Tablanormal"/>
+    <w:uiPriority w:val="46"/>
+    <w:rsid w:val="00D24FC8"/>
+    <w:pPr>
+      <w:spacing w:after="0"/>
+    </w:pPr>
+    <w:tblPr>
+      <w:tblStyleRowBandSize w:val="1"/>
+      <w:tblStyleColBandSize w:val="1"/>
+      <w:tblBorders>
+        <w:top w:val="single" w:sz="4" w:space="0" w:color="83CAEB" w:themeColor="accent1" w:themeTint="66"/>
+        <w:left w:val="single" w:sz="4" w:space="0" w:color="83CAEB" w:themeColor="accent1" w:themeTint="66"/>
+        <w:bottom w:val="single" w:sz="4" w:space="0" w:color="83CAEB" w:themeColor="accent1" w:themeTint="66"/>
+        <w:right w:val="single" w:sz="4" w:space="0" w:color="83CAEB" w:themeColor="accent1" w:themeTint="66"/>
+        <w:insideH w:val="single" w:sz="4" w:space="0" w:color="83CAEB" w:themeColor="accent1" w:themeTint="66"/>
+        <w:insideV w:val="single" w:sz="4" w:space="0" w:color="83CAEB" w:themeColor="accent1" w:themeTint="66"/>
+      </w:tblBorders>
+    </w:tblPr>
+    <w:tblStylePr w:type="firstRow">
+      <w:rPr>
+        <w:b/>
+        <w:bCs/>
+      </w:rPr>
+      <w:tblPr/>
+      <w:tcPr>
+        <w:tcBorders>
+          <w:bottom w:val="single" w:sz="12" w:space="0" w:color="45B0E1" w:themeColor="accent1" w:themeTint="99"/>
+        </w:tcBorders>
+      </w:tcPr>
+    </w:tblStylePr>
+    <w:tblStylePr w:type="lastRow">
+      <w:rPr>
+        <w:b/>
+        <w:bCs/>
+      </w:rPr>
+      <w:tblPr/>
+      <w:tcPr>
+        <w:tcBorders>
+          <w:top w:val="double" w:sz="2" w:space="0" w:color="45B0E1" w:themeColor="accent1" w:themeTint="99"/>
+        </w:tcBorders>
+      </w:tcPr>
+    </w:tblStylePr>
+    <w:tblStylePr w:type="firstCol">
+      <w:rPr>
+        <w:b/>
+        <w:bCs/>
+      </w:rPr>
+    </w:tblStylePr>
+    <w:tblStylePr w:type="lastCol">
+      <w:rPr>
+        <w:b/>
+        <w:bCs/>
+      </w:rPr>
+    </w:tblStylePr>
   </w:style>
 </w:styles>
 </file>

</xml_diff>